<commit_message>
Add projects and update html
</commit_message>
<xml_diff>
--- a/assets/Rezwana Sultana_Dev.docx
+++ b/assets/Rezwana Sultana_Dev.docx
@@ -18,15 +18,18 @@
         <w:tblLook w:val="04A0" w:firstRow="1" w:lastRow="0" w:firstColumn="1" w:lastColumn="0" w:noHBand="0" w:noVBand="1"/>
       </w:tblPr>
       <w:tblGrid>
-        <w:gridCol w:w="6025"/>
-        <w:gridCol w:w="3690"/>
+        <w:gridCol w:w="4599"/>
+        <w:gridCol w:w="1606"/>
+        <w:gridCol w:w="2330"/>
+        <w:gridCol w:w="1180"/>
         <w:gridCol w:w="4599"/>
         <w:gridCol w:w="3936"/>
       </w:tblGrid>
       <w:tr>
         <w:tc>
           <w:tcPr>
-            <w:tcW w:w="6025" w:type="dxa"/>
+            <w:tcW w:w="6205" w:type="dxa"/>
+            <w:gridSpan w:val="2"/>
           </w:tcPr>
           <w:p>
             <w:pPr>
@@ -44,6 +47,8 @@
                 <w:lang w:bidi="en-US"/>
               </w:rPr>
             </w:pPr>
+            <w:bookmarkStart w:id="0" w:name="_Hlk126348761"/>
+            <w:bookmarkStart w:id="1" w:name="_Hlk126348727"/>
             <w:r>
               <w:rPr>
                 <w:rFonts w:ascii="Calibri" w:eastAsia="Arial" w:hAnsi="Calibri" w:cs="Calibri"/>
@@ -239,6 +244,64 @@
           </w:p>
           <w:p>
             <w:pPr>
+              <w:widowControl w:val="0"/>
+              <w:autoSpaceDE w:val="0"/>
+              <w:autoSpaceDN w:val="0"/>
+              <w:spacing w:line="312" w:lineRule="auto"/>
+              <w:rPr>
+                <w:rFonts w:asciiTheme="majorHAnsi" w:eastAsia="Arial" w:hAnsiTheme="majorHAnsi" w:cstheme="majorHAnsi"/>
+                <w:color w:val="33CCCC"/>
+                <w:sz w:val="20"/>
+                <w:szCs w:val="20"/>
+                <w:lang w:bidi="en-US"/>
+              </w:rPr>
+            </w:pPr>
+            <w:r>
+              <w:rPr>
+                <w:rFonts w:ascii="Calibri" w:eastAsia="Arial" w:hAnsi="Calibri" w:cs="Calibri"/>
+                <w:b/>
+                <w:bCs/>
+                <w:sz w:val="20"/>
+                <w:szCs w:val="20"/>
+                <w:lang w:bidi="en-US"/>
+              </w:rPr>
+              <w:t>Website</w:t>
+            </w:r>
+            <w:r>
+              <w:rPr>
+                <w:rFonts w:ascii="Calibri" w:eastAsia="Arial" w:hAnsi="Calibri" w:cs="Calibri"/>
+                <w:sz w:val="20"/>
+                <w:szCs w:val="20"/>
+                <w:lang w:bidi="en-US"/>
+              </w:rPr>
+              <w:t>:</w:t>
+            </w:r>
+            <w:r>
+              <w:rPr>
+                <w:rFonts w:ascii="Calibri" w:eastAsia="Arial" w:hAnsi="Calibri" w:cs="Calibri"/>
+                <w:color w:val="009999"/>
+                <w:sz w:val="20"/>
+                <w:szCs w:val="20"/>
+                <w:lang w:bidi="en-US"/>
+              </w:rPr>
+              <w:t xml:space="preserve"> </w:t>
+            </w:r>
+            <w:hyperlink r:id="rId8" w:history="1">
+              <w:r>
+                <w:rPr>
+                  <w:rStyle w:val="Hyperlink"/>
+                  <w:rFonts w:asciiTheme="majorHAnsi" w:hAnsiTheme="majorHAnsi" w:cstheme="majorHAnsi"/>
+                  <w:color w:val="009999"/>
+                  <w:sz w:val="20"/>
+                  <w:szCs w:val="20"/>
+                  <w:shd w:val="clear" w:color="auto" w:fill="FFFFFF"/>
+                </w:rPr>
+                <w:t>https://rezwanatechprofile.github.io/Porfolio-of-Rezwana/</w:t>
+              </w:r>
+            </w:hyperlink>
+          </w:p>
+          <w:p>
+            <w:pPr>
               <w:autoSpaceDE w:val="0"/>
               <w:autoSpaceDN w:val="0"/>
               <w:adjustRightInd w:val="0"/>
@@ -266,7 +329,8 @@
         </w:tc>
         <w:tc>
           <w:tcPr>
-            <w:tcW w:w="3690" w:type="dxa"/>
+            <w:tcW w:w="3510" w:type="dxa"/>
+            <w:gridSpan w:val="2"/>
           </w:tcPr>
           <w:p>
             <w:pPr>
@@ -396,7 +460,8 @@
       <w:tr>
         <w:tc>
           <w:tcPr>
-            <w:tcW w:w="6025" w:type="dxa"/>
+            <w:tcW w:w="6205" w:type="dxa"/>
+            <w:gridSpan w:val="2"/>
           </w:tcPr>
           <w:p>
             <w:pPr>
@@ -414,7 +479,8 @@
         </w:tc>
         <w:tc>
           <w:tcPr>
-            <w:tcW w:w="3690" w:type="dxa"/>
+            <w:tcW w:w="3510" w:type="dxa"/>
+            <w:gridSpan w:val="2"/>
           </w:tcPr>
           <w:p>
             <w:pPr>
@@ -446,42 +512,10 @@
         </w:tc>
       </w:tr>
       <w:tr>
-        <w:tc>
-          <w:tcPr>
-            <w:tcW w:w="6025" w:type="dxa"/>
-          </w:tcPr>
-          <w:p>
-            <w:pPr>
-              <w:widowControl w:val="0"/>
-              <w:autoSpaceDE w:val="0"/>
-              <w:autoSpaceDN w:val="0"/>
-              <w:rPr>
-                <w:rFonts w:ascii="Calibri" w:eastAsia="Arial" w:hAnsi="Calibri" w:cs="Calibri"/>
-                <w:sz w:val="8"/>
-                <w:szCs w:val="8"/>
-                <w:lang w:bidi="en-US"/>
-              </w:rPr>
-            </w:pPr>
-          </w:p>
-        </w:tc>
-        <w:tc>
-          <w:tcPr>
-            <w:tcW w:w="3690" w:type="dxa"/>
-          </w:tcPr>
-          <w:p>
-            <w:pPr>
-              <w:widowControl w:val="0"/>
-              <w:autoSpaceDE w:val="0"/>
-              <w:autoSpaceDN w:val="0"/>
-              <w:rPr>
-                <w:rFonts w:ascii="Calibri" w:eastAsia="Arial" w:hAnsi="Calibri" w:cs="Calibri"/>
-                <w:sz w:val="32"/>
-                <w:szCs w:val="32"/>
-                <w:lang w:bidi="en-US"/>
-              </w:rPr>
-            </w:pPr>
-          </w:p>
-        </w:tc>
+        <w:trPr>
+          <w:gridAfter w:val="3"/>
+          <w:wAfter w:w="9715" w:type="dxa"/>
+        </w:trPr>
         <w:tc>
           <w:tcPr>
             <w:tcW w:w="4599" w:type="dxa"/>
@@ -492,6 +526,7 @@
         <w:tc>
           <w:tcPr>
             <w:tcW w:w="3936" w:type="dxa"/>
+            <w:gridSpan w:val="2"/>
             <w:shd w:val="clear" w:color="auto" w:fill="auto"/>
           </w:tcPr>
           <w:p/>
@@ -500,7 +535,8 @@
       <w:tr>
         <w:tc>
           <w:tcPr>
-            <w:tcW w:w="6025" w:type="dxa"/>
+            <w:tcW w:w="6205" w:type="dxa"/>
+            <w:gridSpan w:val="2"/>
           </w:tcPr>
           <w:p>
             <w:pPr>
@@ -628,7 +664,7 @@
               <w:widowControl w:val="0"/>
               <w:numPr>
                 <w:ilvl w:val="0"/>
-                <w:numId w:val="1"/>
+                <w:numId w:val="3"/>
               </w:numPr>
               <w:autoSpaceDE w:val="0"/>
               <w:autoSpaceDN w:val="0"/>
@@ -655,7 +691,7 @@
               <w:widowControl w:val="0"/>
               <w:numPr>
                 <w:ilvl w:val="0"/>
-                <w:numId w:val="1"/>
+                <w:numId w:val="3"/>
               </w:numPr>
               <w:autoSpaceDE w:val="0"/>
               <w:autoSpaceDN w:val="0"/>
@@ -682,7 +718,7 @@
               <w:widowControl w:val="0"/>
               <w:numPr>
                 <w:ilvl w:val="0"/>
-                <w:numId w:val="1"/>
+                <w:numId w:val="3"/>
               </w:numPr>
               <w:autoSpaceDE w:val="0"/>
               <w:autoSpaceDN w:val="0"/>
@@ -720,6 +756,15 @@
                 <w:szCs w:val="20"/>
               </w:rPr>
               <w:t>VB Script</w:t>
+            </w:r>
+            <w:r>
+              <w:rPr>
+                <w:rFonts w:ascii="Calibri" w:eastAsia="Arial Nova" w:hAnsi="Calibri" w:cs="Calibri"/>
+                <w:color w:val="000000"/>
+                <w:sz w:val="20"/>
+                <w:szCs w:val="20"/>
+              </w:rPr>
+              <w:t>, Node express JS</w:t>
             </w:r>
           </w:p>
           <w:p>
@@ -727,7 +772,7 @@
               <w:widowControl w:val="0"/>
               <w:numPr>
                 <w:ilvl w:val="0"/>
-                <w:numId w:val="1"/>
+                <w:numId w:val="3"/>
               </w:numPr>
               <w:autoSpaceDE w:val="0"/>
               <w:autoSpaceDN w:val="0"/>
@@ -754,7 +799,7 @@
               <w:widowControl w:val="0"/>
               <w:numPr>
                 <w:ilvl w:val="0"/>
-                <w:numId w:val="1"/>
+                <w:numId w:val="3"/>
               </w:numPr>
               <w:autoSpaceDE w:val="0"/>
               <w:autoSpaceDN w:val="0"/>
@@ -781,7 +826,7 @@
               <w:widowControl w:val="0"/>
               <w:numPr>
                 <w:ilvl w:val="0"/>
-                <w:numId w:val="1"/>
+                <w:numId w:val="3"/>
               </w:numPr>
               <w:autoSpaceDE w:val="0"/>
               <w:autoSpaceDN w:val="0"/>
@@ -808,7 +853,7 @@
               <w:widowControl w:val="0"/>
               <w:numPr>
                 <w:ilvl w:val="0"/>
-                <w:numId w:val="1"/>
+                <w:numId w:val="3"/>
               </w:numPr>
               <w:autoSpaceDE w:val="0"/>
               <w:autoSpaceDN w:val="0"/>
@@ -835,7 +880,7 @@
               <w:widowControl w:val="0"/>
               <w:numPr>
                 <w:ilvl w:val="0"/>
-                <w:numId w:val="1"/>
+                <w:numId w:val="3"/>
               </w:numPr>
               <w:autoSpaceDE w:val="0"/>
               <w:autoSpaceDN w:val="0"/>
@@ -862,7 +907,7 @@
               <w:widowControl w:val="0"/>
               <w:numPr>
                 <w:ilvl w:val="0"/>
-                <w:numId w:val="1"/>
+                <w:numId w:val="3"/>
               </w:numPr>
               <w:autoSpaceDE w:val="0"/>
               <w:autoSpaceDN w:val="0"/>
@@ -889,7 +934,7 @@
               <w:widowControl w:val="0"/>
               <w:numPr>
                 <w:ilvl w:val="0"/>
-                <w:numId w:val="1"/>
+                <w:numId w:val="3"/>
               </w:numPr>
               <w:autoSpaceDE w:val="0"/>
               <w:autoSpaceDN w:val="0"/>
@@ -916,7 +961,7 @@
               <w:widowControl w:val="0"/>
               <w:numPr>
                 <w:ilvl w:val="0"/>
-                <w:numId w:val="1"/>
+                <w:numId w:val="3"/>
               </w:numPr>
               <w:autoSpaceDE w:val="0"/>
               <w:autoSpaceDN w:val="0"/>
@@ -935,21 +980,35 @@
                 <w:sz w:val="20"/>
                 <w:szCs w:val="20"/>
               </w:rPr>
+              <w:t>REST</w:t>
+            </w:r>
+          </w:p>
+          <w:p>
+            <w:pPr>
+              <w:widowControl w:val="0"/>
+              <w:numPr>
+                <w:ilvl w:val="0"/>
+                <w:numId w:val="3"/>
+              </w:numPr>
+              <w:autoSpaceDE w:val="0"/>
+              <w:autoSpaceDN w:val="0"/>
+              <w:adjustRightInd w:val="0"/>
+              <w:rPr>
+                <w:rFonts w:ascii="Calibri" w:eastAsia="Arial Nova" w:hAnsi="Calibri" w:cs="Calibri"/>
+                <w:color w:val="000000"/>
+                <w:sz w:val="20"/>
+                <w:szCs w:val="20"/>
+              </w:rPr>
+            </w:pPr>
+            <w:r>
+              <w:rPr>
+                <w:rFonts w:ascii="Calibri" w:eastAsia="Arial Nova" w:hAnsi="Calibri" w:cs="Calibri"/>
+                <w:color w:val="000000"/>
+                <w:sz w:val="20"/>
+                <w:szCs w:val="20"/>
+              </w:rPr>
               <w:t>GitHub</w:t>
             </w:r>
-          </w:p>
-          <w:p>
-            <w:pPr>
-              <w:autoSpaceDE w:val="0"/>
-              <w:autoSpaceDN w:val="0"/>
-              <w:adjustRightInd w:val="0"/>
-              <w:rPr>
-                <w:rFonts w:ascii="Calibri" w:eastAsia="Arial Nova" w:hAnsi="Calibri" w:cs="Calibri"/>
-                <w:color w:val="000000"/>
-                <w:sz w:val="24"/>
-                <w:szCs w:val="24"/>
-              </w:rPr>
-            </w:pPr>
           </w:p>
           <w:p>
             <w:pPr>
@@ -1127,7 +1186,23 @@
                 <w:szCs w:val="24"/>
                 <w:lang w:bidi="en-US"/>
               </w:rPr>
-              <w:t>July 2021 - May 2022</w:t>
+              <w:t xml:space="preserve">July 2021 - </w:t>
+            </w:r>
+            <w:r>
+              <w:rPr>
+                <w:rFonts w:ascii="Calibri" w:eastAsia="Arial" w:hAnsi="Calibri" w:cs="Calibri"/>
+                <w:szCs w:val="24"/>
+                <w:lang w:bidi="en-US"/>
+              </w:rPr>
+              <w:t>November</w:t>
+            </w:r>
+            <w:r>
+              <w:rPr>
+                <w:rFonts w:ascii="Calibri" w:eastAsia="Arial" w:hAnsi="Calibri" w:cs="Calibri"/>
+                <w:szCs w:val="24"/>
+                <w:lang w:bidi="en-US"/>
+              </w:rPr>
+              <w:t xml:space="preserve"> 2022</w:t>
             </w:r>
           </w:p>
           <w:p>
@@ -1184,350 +1259,6 @@
                 <w:lang w:bidi="en-US"/>
               </w:rPr>
               <w:t>, US Department of State</w:t>
-            </w:r>
-          </w:p>
-          <w:p>
-            <w:pPr>
-              <w:widowControl w:val="0"/>
-              <w:numPr>
-                <w:ilvl w:val="0"/>
-                <w:numId w:val="2"/>
-              </w:numPr>
-              <w:autoSpaceDE w:val="0"/>
-              <w:autoSpaceDN w:val="0"/>
-              <w:adjustRightInd w:val="0"/>
-              <w:rPr>
-                <w:rFonts w:ascii="Calibri" w:eastAsia="Arial Nova" w:hAnsi="Calibri" w:cs="Calibri"/>
-                <w:color w:val="000000"/>
-                <w:sz w:val="20"/>
-                <w:szCs w:val="20"/>
-              </w:rPr>
-            </w:pPr>
-            <w:r>
-              <w:rPr>
-                <w:rFonts w:ascii="Calibri" w:eastAsia="Arial Nova" w:hAnsi="Calibri" w:cs="Calibri"/>
-                <w:color w:val="000000"/>
-                <w:sz w:val="20"/>
-                <w:szCs w:val="20"/>
-              </w:rPr>
-              <w:t>Gathered business requirements, design application to create a framework for the web-based platform.</w:t>
-            </w:r>
-          </w:p>
-          <w:p>
-            <w:pPr>
-              <w:widowControl w:val="0"/>
-              <w:numPr>
-                <w:ilvl w:val="0"/>
-                <w:numId w:val="2"/>
-              </w:numPr>
-              <w:autoSpaceDE w:val="0"/>
-              <w:autoSpaceDN w:val="0"/>
-              <w:adjustRightInd w:val="0"/>
-              <w:rPr>
-                <w:rFonts w:ascii="Calibri" w:eastAsia="Arial Nova" w:hAnsi="Calibri" w:cs="Calibri"/>
-                <w:color w:val="000000"/>
-                <w:sz w:val="20"/>
-                <w:szCs w:val="20"/>
-              </w:rPr>
-            </w:pPr>
-            <w:r>
-              <w:rPr>
-                <w:rFonts w:ascii="Calibri" w:eastAsia="Arial Nova" w:hAnsi="Calibri" w:cs="Calibri"/>
-                <w:color w:val="000000"/>
-                <w:sz w:val="20"/>
-                <w:szCs w:val="20"/>
-              </w:rPr>
-              <w:t xml:space="preserve">Build and release </w:t>
-            </w:r>
-            <w:r>
-              <w:rPr>
-                <w:rFonts w:ascii="Calibri" w:eastAsia="Arial Nova" w:hAnsi="Calibri" w:cs="Calibri"/>
-                <w:color w:val="000000"/>
-                <w:sz w:val="20"/>
-                <w:szCs w:val="20"/>
-              </w:rPr>
-              <w:t>codes</w:t>
-            </w:r>
-            <w:r>
-              <w:rPr>
-                <w:rFonts w:ascii="Calibri" w:eastAsia="Arial Nova" w:hAnsi="Calibri" w:cs="Calibri"/>
-                <w:color w:val="000000"/>
-                <w:sz w:val="20"/>
-                <w:szCs w:val="20"/>
-              </w:rPr>
-              <w:t xml:space="preserve"> under the environment of DevOps</w:t>
-            </w:r>
-            <w:r>
-              <w:rPr>
-                <w:rFonts w:ascii="Calibri" w:eastAsia="Arial Nova" w:hAnsi="Calibri" w:cs="Calibri"/>
-                <w:color w:val="000000"/>
-                <w:sz w:val="20"/>
-                <w:szCs w:val="20"/>
-              </w:rPr>
-              <w:t>.</w:t>
-            </w:r>
-          </w:p>
-          <w:p>
-            <w:pPr>
-              <w:widowControl w:val="0"/>
-              <w:numPr>
-                <w:ilvl w:val="0"/>
-                <w:numId w:val="2"/>
-              </w:numPr>
-              <w:autoSpaceDE w:val="0"/>
-              <w:autoSpaceDN w:val="0"/>
-              <w:adjustRightInd w:val="0"/>
-              <w:rPr>
-                <w:rFonts w:ascii="Calibri" w:eastAsia="Arial Nova" w:hAnsi="Calibri" w:cs="Calibri"/>
-                <w:color w:val="000000"/>
-                <w:sz w:val="20"/>
-                <w:szCs w:val="20"/>
-              </w:rPr>
-            </w:pPr>
-            <w:r>
-              <w:rPr>
-                <w:rFonts w:ascii="Calibri" w:eastAsia="Arial Nova" w:hAnsi="Calibri" w:cs="Calibri"/>
-                <w:color w:val="000000"/>
-                <w:sz w:val="20"/>
-                <w:szCs w:val="20"/>
-              </w:rPr>
-              <w:t>Worked on projects that involve major application enhancements and upgrades.</w:t>
-            </w:r>
-          </w:p>
-          <w:p>
-            <w:pPr>
-              <w:widowControl w:val="0"/>
-              <w:numPr>
-                <w:ilvl w:val="0"/>
-                <w:numId w:val="2"/>
-              </w:numPr>
-              <w:autoSpaceDE w:val="0"/>
-              <w:autoSpaceDN w:val="0"/>
-              <w:adjustRightInd w:val="0"/>
-              <w:rPr>
-                <w:rFonts w:ascii="Calibri" w:eastAsia="Arial Nova" w:hAnsi="Calibri" w:cs="Calibri"/>
-                <w:color w:val="000000"/>
-                <w:sz w:val="20"/>
-                <w:szCs w:val="20"/>
-              </w:rPr>
-            </w:pPr>
-            <w:r>
-              <w:rPr>
-                <w:rFonts w:ascii="Calibri" w:eastAsia="Arial Nova" w:hAnsi="Calibri" w:cs="Calibri"/>
-                <w:color w:val="000000"/>
-                <w:sz w:val="20"/>
-                <w:szCs w:val="20"/>
-              </w:rPr>
-              <w:t>Design and Develop automation Frameworks</w:t>
-            </w:r>
-          </w:p>
-          <w:p>
-            <w:pPr>
-              <w:widowControl w:val="0"/>
-              <w:numPr>
-                <w:ilvl w:val="0"/>
-                <w:numId w:val="2"/>
-              </w:numPr>
-              <w:autoSpaceDE w:val="0"/>
-              <w:autoSpaceDN w:val="0"/>
-              <w:adjustRightInd w:val="0"/>
-              <w:rPr>
-                <w:rFonts w:ascii="Calibri" w:eastAsia="Arial Nova" w:hAnsi="Calibri" w:cs="Calibri"/>
-                <w:color w:val="000000"/>
-                <w:sz w:val="20"/>
-                <w:szCs w:val="20"/>
-              </w:rPr>
-            </w:pPr>
-            <w:r>
-              <w:rPr>
-                <w:rFonts w:ascii="Calibri" w:eastAsia="Arial Nova" w:hAnsi="Calibri" w:cs="Calibri"/>
-                <w:color w:val="000000"/>
-                <w:sz w:val="20"/>
-                <w:szCs w:val="20"/>
-              </w:rPr>
-              <w:t xml:space="preserve">Planned, </w:t>
-            </w:r>
-            <w:r>
-              <w:rPr>
-                <w:rFonts w:ascii="Calibri" w:eastAsia="Arial Nova" w:hAnsi="Calibri" w:cs="Calibri"/>
-                <w:color w:val="000000"/>
-                <w:sz w:val="20"/>
-                <w:szCs w:val="20"/>
-              </w:rPr>
-              <w:t>tracked,</w:t>
-            </w:r>
-            <w:r>
-              <w:rPr>
-                <w:rFonts w:ascii="Calibri" w:eastAsia="Arial Nova" w:hAnsi="Calibri" w:cs="Calibri"/>
-                <w:color w:val="000000"/>
-                <w:sz w:val="20"/>
-                <w:szCs w:val="20"/>
-              </w:rPr>
-              <w:t xml:space="preserve"> and managed deliverables on short-term sprints and long-term software deployments.</w:t>
-            </w:r>
-          </w:p>
-          <w:p>
-            <w:pPr>
-              <w:widowControl w:val="0"/>
-              <w:numPr>
-                <w:ilvl w:val="0"/>
-                <w:numId w:val="2"/>
-              </w:numPr>
-              <w:autoSpaceDE w:val="0"/>
-              <w:autoSpaceDN w:val="0"/>
-              <w:adjustRightInd w:val="0"/>
-              <w:rPr>
-                <w:rFonts w:ascii="Calibri" w:eastAsia="Arial Nova" w:hAnsi="Calibri" w:cs="Calibri"/>
-                <w:color w:val="000000"/>
-                <w:sz w:val="20"/>
-                <w:szCs w:val="20"/>
-              </w:rPr>
-            </w:pPr>
-            <w:r>
-              <w:rPr>
-                <w:rFonts w:ascii="Calibri" w:eastAsia="Arial Nova" w:hAnsi="Calibri" w:cs="Calibri"/>
-                <w:color w:val="000000"/>
-                <w:sz w:val="20"/>
-                <w:szCs w:val="20"/>
-              </w:rPr>
-              <w:t>Worked on back-end web development and design using Java applications</w:t>
-            </w:r>
-            <w:r>
-              <w:rPr>
-                <w:rFonts w:ascii="Calibri" w:eastAsia="Arial Nova" w:hAnsi="Calibri" w:cs="Calibri"/>
-                <w:color w:val="000000"/>
-                <w:sz w:val="20"/>
-                <w:szCs w:val="20"/>
-              </w:rPr>
-              <w:t>.</w:t>
-            </w:r>
-          </w:p>
-          <w:p>
-            <w:pPr>
-              <w:widowControl w:val="0"/>
-              <w:numPr>
-                <w:ilvl w:val="0"/>
-                <w:numId w:val="2"/>
-              </w:numPr>
-              <w:autoSpaceDE w:val="0"/>
-              <w:autoSpaceDN w:val="0"/>
-              <w:adjustRightInd w:val="0"/>
-              <w:rPr>
-                <w:rFonts w:ascii="Calibri" w:eastAsia="Arial Nova" w:hAnsi="Calibri" w:cs="Calibri"/>
-                <w:color w:val="000000"/>
-                <w:sz w:val="20"/>
-                <w:szCs w:val="20"/>
-              </w:rPr>
-            </w:pPr>
-            <w:r>
-              <w:rPr>
-                <w:rFonts w:ascii="Calibri" w:eastAsia="Arial Nova" w:hAnsi="Calibri" w:cs="Calibri"/>
-                <w:color w:val="000000"/>
-                <w:sz w:val="20"/>
-                <w:szCs w:val="20"/>
-              </w:rPr>
-              <w:t>Used version control Git for tracking work in agile workplace.</w:t>
-            </w:r>
-          </w:p>
-          <w:p>
-            <w:pPr>
-              <w:widowControl w:val="0"/>
-              <w:autoSpaceDE w:val="0"/>
-              <w:autoSpaceDN w:val="0"/>
-              <w:spacing w:before="240"/>
-              <w:rPr>
-                <w:rFonts w:ascii="Calibri" w:eastAsia="Arial" w:hAnsi="Calibri" w:cs="Calibri"/>
-                <w:szCs w:val="24"/>
-                <w:lang w:bidi="en-US"/>
-              </w:rPr>
-            </w:pPr>
-          </w:p>
-          <w:p>
-            <w:pPr>
-              <w:widowControl w:val="0"/>
-              <w:autoSpaceDE w:val="0"/>
-              <w:autoSpaceDN w:val="0"/>
-              <w:spacing w:before="240"/>
-              <w:rPr>
-                <w:rFonts w:ascii="Calibri" w:eastAsia="Arial" w:hAnsi="Calibri" w:cs="Calibri"/>
-                <w:szCs w:val="24"/>
-                <w:lang w:bidi="en-US"/>
-              </w:rPr>
-            </w:pPr>
-            <w:r>
-              <w:rPr>
-                <w:rFonts w:ascii="Calibri" w:eastAsia="Arial" w:hAnsi="Calibri" w:cs="Calibri"/>
-                <w:szCs w:val="24"/>
-                <w:lang w:bidi="en-US"/>
-              </w:rPr>
-              <w:lastRenderedPageBreak/>
-              <w:t xml:space="preserve">Aug 2019 – July 2021 </w:t>
-            </w:r>
-          </w:p>
-          <w:p>
-            <w:pPr>
-              <w:widowControl w:val="0"/>
-              <w:autoSpaceDE w:val="0"/>
-              <w:autoSpaceDN w:val="0"/>
-              <w:rPr>
-                <w:rFonts w:ascii="Calibri" w:eastAsia="Arial" w:hAnsi="Calibri" w:cs="Calibri"/>
-                <w:b/>
-                <w:szCs w:val="16"/>
-                <w:lang w:bidi="en-US"/>
-              </w:rPr>
-            </w:pPr>
-            <w:r>
-              <w:rPr>
-                <w:rFonts w:ascii="Calibri" w:eastAsia="Arial" w:hAnsi="Calibri" w:cs="Calibri"/>
-                <w:b/>
-                <w:szCs w:val="16"/>
-                <w:lang w:bidi="en-US"/>
-              </w:rPr>
-              <w:t>Application Developer</w:t>
-            </w:r>
-          </w:p>
-          <w:p>
-            <w:pPr>
-              <w:widowControl w:val="0"/>
-              <w:autoSpaceDE w:val="0"/>
-              <w:autoSpaceDN w:val="0"/>
-              <w:rPr>
-                <w:rFonts w:ascii="Calibri" w:eastAsia="Arial" w:hAnsi="Calibri" w:cs="Calibri"/>
-                <w:b/>
-                <w:i/>
-                <w:szCs w:val="16"/>
-                <w:lang w:bidi="en-US"/>
-              </w:rPr>
-            </w:pPr>
-            <w:r>
-              <w:rPr>
-                <w:rFonts w:ascii="Calibri" w:eastAsia="Arial" w:hAnsi="Calibri" w:cs="Calibri"/>
-                <w:b/>
-                <w:i/>
-                <w:szCs w:val="16"/>
-                <w:lang w:bidi="en-US"/>
-              </w:rPr>
-              <w:t>Ventura Group</w:t>
-            </w:r>
-            <w:r>
-              <w:rPr>
-                <w:rFonts w:ascii="Calibri" w:eastAsia="Arial" w:hAnsi="Calibri" w:cs="Calibri"/>
-                <w:b/>
-                <w:i/>
-                <w:szCs w:val="16"/>
-                <w:lang w:bidi="en-US"/>
-              </w:rPr>
-              <w:t>, US Department of State</w:t>
-            </w:r>
-            <w:r>
-              <w:rPr>
-                <w:rFonts w:ascii="Calibri" w:eastAsia="Arial" w:hAnsi="Calibri" w:cs="Calibri"/>
-                <w:b/>
-                <w:i/>
-                <w:szCs w:val="16"/>
-                <w:lang w:bidi="en-US"/>
-              </w:rPr>
-              <w:t xml:space="preserve">                                                                                                           </w:t>
             </w:r>
           </w:p>
           <w:p>
@@ -1554,7 +1285,7 @@
                 <w:sz w:val="20"/>
                 <w:szCs w:val="20"/>
               </w:rPr>
-              <w:t>Team collaboration, requirement gathering, design and implementation to develop websites.</w:t>
+              <w:t>Gathered business requirements, design application to create a framework for the web-based platform.</w:t>
             </w:r>
           </w:p>
           <w:p>
@@ -1581,7 +1312,34 @@
                 <w:sz w:val="20"/>
                 <w:szCs w:val="20"/>
               </w:rPr>
-              <w:t>Use jQuery for the dynamic user interface and retrieval.</w:t>
+              <w:t xml:space="preserve">Build and release </w:t>
+            </w:r>
+            <w:r>
+              <w:rPr>
+                <w:rFonts w:ascii="Calibri" w:eastAsia="Arial Nova" w:hAnsi="Calibri" w:cs="Calibri"/>
+                <w:color w:val="000000"/>
+                <w:sz w:val="20"/>
+                <w:szCs w:val="20"/>
+              </w:rPr>
+              <w:t>codes</w:t>
+            </w:r>
+            <w:r>
+              <w:rPr>
+                <w:rFonts w:ascii="Calibri" w:eastAsia="Arial Nova" w:hAnsi="Calibri" w:cs="Calibri"/>
+                <w:color w:val="000000"/>
+                <w:sz w:val="20"/>
+                <w:szCs w:val="20"/>
+              </w:rPr>
+              <w:t xml:space="preserve"> under the environment of DevOps</w:t>
+            </w:r>
+            <w:r>
+              <w:rPr>
+                <w:rFonts w:ascii="Calibri" w:eastAsia="Arial Nova" w:hAnsi="Calibri" w:cs="Calibri"/>
+                <w:color w:val="000000"/>
+                <w:sz w:val="20"/>
+                <w:szCs w:val="20"/>
+              </w:rPr>
+              <w:t>.</w:t>
             </w:r>
           </w:p>
           <w:p>
@@ -1608,7 +1366,7 @@
                 <w:sz w:val="20"/>
                 <w:szCs w:val="20"/>
               </w:rPr>
-              <w:t>Perform browser compatibility testing in all phases of development</w:t>
+              <w:t>Worked on projects that involve major application enhancements and upgrades.</w:t>
             </w:r>
           </w:p>
           <w:p>
@@ -1635,7 +1393,16 @@
                 <w:sz w:val="20"/>
                 <w:szCs w:val="20"/>
               </w:rPr>
-              <w:t>Managed Git repositories, including branching and committing updates.</w:t>
+              <w:t xml:space="preserve">Design and Develop automation </w:t>
+            </w:r>
+            <w:r>
+              <w:rPr>
+                <w:rFonts w:ascii="Calibri" w:eastAsia="Arial Nova" w:hAnsi="Calibri" w:cs="Calibri"/>
+                <w:color w:val="000000"/>
+                <w:sz w:val="20"/>
+                <w:szCs w:val="20"/>
+              </w:rPr>
+              <w:t>Frameworks.</w:t>
             </w:r>
           </w:p>
           <w:p>
@@ -1647,23 +1414,40 @@
               </w:numPr>
               <w:autoSpaceDE w:val="0"/>
               <w:autoSpaceDN w:val="0"/>
-              <w:rPr>
-                <w:rFonts w:ascii="Calibri" w:eastAsia="Arial" w:hAnsi="Calibri" w:cs="Calibri"/>
-                <w:bCs/>
-                <w:color w:val="000000"/>
-                <w:sz w:val="20"/>
-                <w:szCs w:val="20"/>
-                <w:lang w:bidi="en-US"/>
-              </w:rPr>
-            </w:pPr>
-            <w:r>
-              <w:rPr>
-                <w:rFonts w:ascii="Calibri" w:eastAsia="Arial Nova" w:hAnsi="Calibri" w:cs="Calibri"/>
-                <w:color w:val="000000"/>
-                <w:sz w:val="20"/>
-                <w:szCs w:val="20"/>
-              </w:rPr>
-              <w:t xml:space="preserve">Build and release management including cloud implementation under the environment of DevOps </w:t>
+              <w:adjustRightInd w:val="0"/>
+              <w:rPr>
+                <w:rFonts w:ascii="Calibri" w:eastAsia="Arial Nova" w:hAnsi="Calibri" w:cs="Calibri"/>
+                <w:color w:val="000000"/>
+                <w:sz w:val="20"/>
+                <w:szCs w:val="20"/>
+              </w:rPr>
+            </w:pPr>
+            <w:r>
+              <w:rPr>
+                <w:rFonts w:ascii="Calibri" w:eastAsia="Arial Nova" w:hAnsi="Calibri" w:cs="Calibri"/>
+                <w:color w:val="000000"/>
+                <w:sz w:val="20"/>
+                <w:szCs w:val="20"/>
+              </w:rPr>
+              <w:t xml:space="preserve">Planned, </w:t>
+            </w:r>
+            <w:r>
+              <w:rPr>
+                <w:rFonts w:ascii="Calibri" w:eastAsia="Arial Nova" w:hAnsi="Calibri" w:cs="Calibri"/>
+                <w:color w:val="000000"/>
+                <w:sz w:val="20"/>
+                <w:szCs w:val="20"/>
+              </w:rPr>
+              <w:t>tracked,</w:t>
+            </w:r>
+            <w:r>
+              <w:rPr>
+                <w:rFonts w:ascii="Calibri" w:eastAsia="Arial Nova" w:hAnsi="Calibri" w:cs="Calibri"/>
+                <w:color w:val="000000"/>
+                <w:sz w:val="20"/>
+                <w:szCs w:val="20"/>
+              </w:rPr>
+              <w:t xml:space="preserve"> and managed deliverables on short-term sprints and long-term software deployments.</w:t>
             </w:r>
           </w:p>
           <w:p>
@@ -1675,106 +1459,31 @@
               </w:numPr>
               <w:autoSpaceDE w:val="0"/>
               <w:autoSpaceDN w:val="0"/>
-              <w:rPr>
-                <w:rFonts w:ascii="Calibri" w:eastAsia="Arial" w:hAnsi="Calibri" w:cs="Calibri"/>
-                <w:bCs/>
-                <w:color w:val="000000"/>
-                <w:sz w:val="20"/>
-                <w:szCs w:val="20"/>
-                <w:lang w:bidi="en-US"/>
-              </w:rPr>
-            </w:pPr>
-            <w:r>
-              <w:rPr>
-                <w:rFonts w:ascii="Calibri" w:eastAsia="Arial Nova" w:hAnsi="Calibri" w:cs="Calibri"/>
-                <w:bCs/>
-                <w:color w:val="000000"/>
-                <w:sz w:val="20"/>
-                <w:szCs w:val="20"/>
-              </w:rPr>
-              <w:t xml:space="preserve">Deploying applications, performance monitoring and maintaining them in production </w:t>
-            </w:r>
-          </w:p>
-          <w:p>
-            <w:pPr>
-              <w:widowControl w:val="0"/>
-              <w:autoSpaceDE w:val="0"/>
-              <w:autoSpaceDN w:val="0"/>
-              <w:ind w:left="720"/>
-              <w:rPr>
-                <w:rFonts w:ascii="Calibri" w:eastAsia="Arial" w:hAnsi="Calibri" w:cs="Calibri"/>
-                <w:bCs/>
-                <w:color w:val="000000"/>
-                <w:sz w:val="20"/>
-                <w:szCs w:val="20"/>
-                <w:lang w:bidi="en-US"/>
-              </w:rPr>
-            </w:pPr>
-          </w:p>
-          <w:p>
-            <w:pPr>
-              <w:widowControl w:val="0"/>
-              <w:autoSpaceDE w:val="0"/>
-              <w:autoSpaceDN w:val="0"/>
-              <w:spacing w:before="240"/>
-              <w:rPr>
-                <w:rFonts w:ascii="Calibri" w:eastAsia="Arial" w:hAnsi="Calibri" w:cs="Calibri"/>
-                <w:szCs w:val="24"/>
-                <w:lang w:bidi="en-US"/>
-              </w:rPr>
-            </w:pPr>
-            <w:r>
-              <w:rPr>
-                <w:rFonts w:ascii="Calibri" w:eastAsia="Arial" w:hAnsi="Calibri" w:cs="Calibri"/>
-                <w:szCs w:val="24"/>
-                <w:lang w:bidi="en-US"/>
-              </w:rPr>
-              <w:t>July 2017– July 2018</w:t>
-            </w:r>
-          </w:p>
-          <w:p>
-            <w:pPr>
-              <w:widowControl w:val="0"/>
-              <w:autoSpaceDE w:val="0"/>
-              <w:autoSpaceDN w:val="0"/>
-              <w:rPr>
-                <w:rFonts w:ascii="Calibri" w:eastAsia="Arial" w:hAnsi="Calibri" w:cs="Calibri"/>
-                <w:b/>
-                <w:szCs w:val="16"/>
-                <w:lang w:bidi="en-US"/>
-              </w:rPr>
-            </w:pPr>
-            <w:r>
-              <w:rPr>
-                <w:rFonts w:ascii="Calibri" w:eastAsia="Arial" w:hAnsi="Calibri" w:cs="Calibri"/>
-                <w:b/>
-                <w:szCs w:val="16"/>
-                <w:lang w:bidi="en-US"/>
-              </w:rPr>
-              <w:t>Jr. Web Developer</w:t>
-            </w:r>
-          </w:p>
-          <w:p>
-            <w:pPr>
-              <w:widowControl w:val="0"/>
-              <w:autoSpaceDE w:val="0"/>
-              <w:autoSpaceDN w:val="0"/>
-              <w:rPr>
-                <w:rFonts w:ascii="Calibri" w:eastAsia="Arial" w:hAnsi="Calibri" w:cs="Calibri"/>
-                <w:b/>
-                <w:szCs w:val="16"/>
-                <w:lang w:bidi="en-US"/>
-              </w:rPr>
-            </w:pPr>
-            <w:r>
-              <w:rPr>
-                <w:rFonts w:ascii="Calibri" w:eastAsia="Arial" w:hAnsi="Calibri" w:cs="Calibri"/>
-                <w:b/>
-                <w:i/>
-                <w:szCs w:val="16"/>
-                <w:lang w:bidi="en-US"/>
-              </w:rPr>
-              <w:t>Roca Authentications</w:t>
+              <w:adjustRightInd w:val="0"/>
+              <w:rPr>
+                <w:rFonts w:ascii="Calibri" w:eastAsia="Arial Nova" w:hAnsi="Calibri" w:cs="Calibri"/>
+                <w:color w:val="000000"/>
+                <w:sz w:val="20"/>
+                <w:szCs w:val="20"/>
+              </w:rPr>
+            </w:pPr>
+            <w:r>
+              <w:rPr>
+                <w:rFonts w:ascii="Calibri" w:eastAsia="Arial Nova" w:hAnsi="Calibri" w:cs="Calibri"/>
+                <w:color w:val="000000"/>
+                <w:sz w:val="20"/>
+                <w:szCs w:val="20"/>
+              </w:rPr>
+              <w:t>Worked on back-end web development and design using Java applications</w:t>
+            </w:r>
+            <w:r>
+              <w:rPr>
+                <w:rFonts w:ascii="Calibri" w:eastAsia="Arial Nova" w:hAnsi="Calibri" w:cs="Calibri"/>
+                <w:color w:val="000000"/>
+                <w:sz w:val="20"/>
+                <w:szCs w:val="20"/>
+              </w:rPr>
+              <w:t>.</w:t>
             </w:r>
           </w:p>
           <w:p>
@@ -1801,7 +1510,7 @@
                 <w:sz w:val="20"/>
                 <w:szCs w:val="20"/>
               </w:rPr>
-              <w:t>Team collaboration, requirement gathering, design and implementation to develop websites.</w:t>
+              <w:t>Used version control Git for tracking work in agile workplace.</w:t>
             </w:r>
           </w:p>
           <w:p>
@@ -1828,7 +1537,113 @@
                 <w:sz w:val="20"/>
                 <w:szCs w:val="20"/>
               </w:rPr>
-              <w:t>Use jQuery for the dynamic user interface and retrieval.</w:t>
+              <w:t xml:space="preserve">Developed simple and readable REST API written in JSON format to implement URL location resources, HTTP verb CRUD </w:t>
+            </w:r>
+            <w:r>
+              <w:rPr>
+                <w:rFonts w:ascii="Calibri" w:eastAsia="Arial Nova" w:hAnsi="Calibri" w:cs="Calibri"/>
+                <w:color w:val="000000"/>
+                <w:sz w:val="20"/>
+                <w:szCs w:val="20"/>
+              </w:rPr>
+              <w:lastRenderedPageBreak/>
+              <w:t xml:space="preserve">operations (GET, POST, PUT, DELETE) and test in Postman or </w:t>
+            </w:r>
+            <w:r>
+              <w:rPr>
+                <w:rFonts w:ascii="Calibri" w:eastAsia="Arial Nova" w:hAnsi="Calibri" w:cs="Calibri"/>
+                <w:color w:val="000000"/>
+                <w:sz w:val="20"/>
+                <w:szCs w:val="20"/>
+              </w:rPr>
+              <w:t>curl.</w:t>
+            </w:r>
+          </w:p>
+          <w:p>
+            <w:pPr>
+              <w:widowControl w:val="0"/>
+              <w:autoSpaceDE w:val="0"/>
+              <w:autoSpaceDN w:val="0"/>
+              <w:spacing w:before="240"/>
+              <w:rPr>
+                <w:rFonts w:ascii="Calibri" w:eastAsia="Arial" w:hAnsi="Calibri" w:cs="Calibri"/>
+                <w:szCs w:val="24"/>
+                <w:lang w:bidi="en-US"/>
+              </w:rPr>
+            </w:pPr>
+            <w:r>
+              <w:rPr>
+                <w:rFonts w:ascii="Calibri" w:eastAsia="Arial" w:hAnsi="Calibri" w:cs="Calibri"/>
+                <w:szCs w:val="24"/>
+                <w:lang w:bidi="en-US"/>
+              </w:rPr>
+              <w:t xml:space="preserve">Aug 2019 – July 2021 </w:t>
+            </w:r>
+          </w:p>
+          <w:p>
+            <w:pPr>
+              <w:widowControl w:val="0"/>
+              <w:autoSpaceDE w:val="0"/>
+              <w:autoSpaceDN w:val="0"/>
+              <w:rPr>
+                <w:rFonts w:ascii="Calibri" w:eastAsia="Arial" w:hAnsi="Calibri" w:cs="Calibri"/>
+                <w:b/>
+                <w:szCs w:val="16"/>
+                <w:lang w:bidi="en-US"/>
+              </w:rPr>
+            </w:pPr>
+            <w:r>
+              <w:rPr>
+                <w:rFonts w:ascii="Calibri" w:eastAsia="Arial" w:hAnsi="Calibri" w:cs="Calibri"/>
+                <w:b/>
+                <w:szCs w:val="16"/>
+                <w:lang w:bidi="en-US"/>
+              </w:rPr>
+              <w:t>Application Developer</w:t>
+            </w:r>
+          </w:p>
+          <w:p>
+            <w:pPr>
+              <w:widowControl w:val="0"/>
+              <w:autoSpaceDE w:val="0"/>
+              <w:autoSpaceDN w:val="0"/>
+              <w:rPr>
+                <w:rFonts w:ascii="Calibri" w:eastAsia="Arial" w:hAnsi="Calibri" w:cs="Calibri"/>
+                <w:b/>
+                <w:i/>
+                <w:szCs w:val="16"/>
+                <w:lang w:bidi="en-US"/>
+              </w:rPr>
+            </w:pPr>
+            <w:r>
+              <w:rPr>
+                <w:rFonts w:ascii="Calibri" w:eastAsia="Arial" w:hAnsi="Calibri" w:cs="Calibri"/>
+                <w:b/>
+                <w:i/>
+                <w:szCs w:val="16"/>
+                <w:lang w:bidi="en-US"/>
+              </w:rPr>
+              <w:t>Ventura Group</w:t>
+            </w:r>
+            <w:r>
+              <w:rPr>
+                <w:rFonts w:ascii="Calibri" w:eastAsia="Arial" w:hAnsi="Calibri" w:cs="Calibri"/>
+                <w:b/>
+                <w:i/>
+                <w:szCs w:val="16"/>
+                <w:lang w:bidi="en-US"/>
+              </w:rPr>
+              <w:t>, US Department of State</w:t>
+            </w:r>
+            <w:r>
+              <w:rPr>
+                <w:rFonts w:ascii="Calibri" w:eastAsia="Arial" w:hAnsi="Calibri" w:cs="Calibri"/>
+                <w:b/>
+                <w:i/>
+                <w:szCs w:val="16"/>
+                <w:lang w:bidi="en-US"/>
+              </w:rPr>
+              <w:t xml:space="preserve">                                                                                                           </w:t>
             </w:r>
           </w:p>
           <w:p>
@@ -1855,7 +1670,7 @@
                 <w:sz w:val="20"/>
                 <w:szCs w:val="20"/>
               </w:rPr>
-              <w:t>Used Bootstrap, html and CSS to develop website.</w:t>
+              <w:t>Team collaboration, requirement gathering, design and implementation to develop websites.</w:t>
             </w:r>
           </w:p>
           <w:p>
@@ -1882,25 +1697,7 @@
                 <w:sz w:val="20"/>
                 <w:szCs w:val="20"/>
               </w:rPr>
-              <w:t xml:space="preserve">Used </w:t>
-            </w:r>
-            <w:r>
-              <w:rPr>
-                <w:rFonts w:ascii="Calibri" w:eastAsia="Arial Nova" w:hAnsi="Calibri" w:cs="Calibri"/>
-                <w:color w:val="000000"/>
-                <w:sz w:val="20"/>
-                <w:szCs w:val="20"/>
-              </w:rPr>
-              <w:t>JavaScript</w:t>
-            </w:r>
-            <w:r>
-              <w:rPr>
-                <w:rFonts w:ascii="Calibri" w:eastAsia="Arial Nova" w:hAnsi="Calibri" w:cs="Calibri"/>
-                <w:color w:val="000000"/>
-                <w:sz w:val="20"/>
-                <w:szCs w:val="20"/>
-              </w:rPr>
-              <w:t xml:space="preserve"> and custom plug-ins, themes for WordPress website development.</w:t>
+              <w:t>Use jQuery for the dynamic user interface and retrieval.</w:t>
             </w:r>
           </w:p>
           <w:p>
@@ -1927,7 +1724,16 @@
                 <w:sz w:val="20"/>
                 <w:szCs w:val="20"/>
               </w:rPr>
-              <w:t>Perform SEO for certain websites.</w:t>
+              <w:t xml:space="preserve">Perform browser compatibility testing in all phases of </w:t>
+            </w:r>
+            <w:r>
+              <w:rPr>
+                <w:rFonts w:ascii="Calibri" w:eastAsia="Arial Nova" w:hAnsi="Calibri" w:cs="Calibri"/>
+                <w:color w:val="000000"/>
+                <w:sz w:val="20"/>
+                <w:szCs w:val="20"/>
+              </w:rPr>
+              <w:t>development.</w:t>
             </w:r>
           </w:p>
           <w:p>
@@ -1954,7 +1760,7 @@
                 <w:sz w:val="20"/>
                 <w:szCs w:val="20"/>
               </w:rPr>
-              <w:t>Perform Unit testing and Browser compatibility testing.</w:t>
+              <w:t>Managed Git repositories, including branching and committing updates.</w:t>
             </w:r>
           </w:p>
           <w:p>
@@ -1966,22 +1772,41 @@
               </w:numPr>
               <w:autoSpaceDE w:val="0"/>
               <w:autoSpaceDN w:val="0"/>
-              <w:adjustRightInd w:val="0"/>
-              <w:rPr>
-                <w:rFonts w:ascii="Calibri" w:eastAsia="Arial Nova" w:hAnsi="Calibri" w:cs="Calibri"/>
-                <w:color w:val="000000"/>
-                <w:sz w:val="20"/>
-                <w:szCs w:val="20"/>
-              </w:rPr>
-            </w:pPr>
-            <w:r>
-              <w:rPr>
-                <w:rFonts w:ascii="Calibri" w:eastAsia="Arial Nova" w:hAnsi="Calibri" w:cs="Calibri"/>
-                <w:color w:val="000000"/>
-                <w:sz w:val="20"/>
-                <w:szCs w:val="20"/>
-              </w:rPr>
-              <w:t>Manage and commit codes in Git repositories.</w:t>
+              <w:rPr>
+                <w:rFonts w:ascii="Calibri" w:eastAsia="Arial" w:hAnsi="Calibri" w:cs="Calibri"/>
+                <w:bCs/>
+                <w:color w:val="000000"/>
+                <w:sz w:val="20"/>
+                <w:szCs w:val="20"/>
+                <w:lang w:bidi="en-US"/>
+              </w:rPr>
+            </w:pPr>
+            <w:r>
+              <w:rPr>
+                <w:rFonts w:ascii="Calibri" w:eastAsia="Arial Nova" w:hAnsi="Calibri" w:cs="Calibri"/>
+                <w:color w:val="000000"/>
+                <w:sz w:val="20"/>
+                <w:szCs w:val="20"/>
+              </w:rPr>
+              <w:t xml:space="preserve">Build and release management including cloud implementation under the environment of </w:t>
+            </w:r>
+            <w:r>
+              <w:rPr>
+                <w:rFonts w:ascii="Calibri" w:eastAsia="Arial Nova" w:hAnsi="Calibri" w:cs="Calibri"/>
+                <w:color w:val="000000"/>
+                <w:sz w:val="20"/>
+                <w:szCs w:val="20"/>
+              </w:rPr>
+              <w:t>DevOps.</w:t>
+            </w:r>
+            <w:r>
+              <w:rPr>
+                <w:rFonts w:ascii="Calibri" w:eastAsia="Arial Nova" w:hAnsi="Calibri" w:cs="Calibri"/>
+                <w:color w:val="000000"/>
+                <w:sz w:val="20"/>
+                <w:szCs w:val="20"/>
+              </w:rPr>
+              <w:t xml:space="preserve"> </w:t>
             </w:r>
           </w:p>
           <w:p>
@@ -2010,7 +1835,73 @@
                 <w:sz w:val="20"/>
                 <w:szCs w:val="20"/>
               </w:rPr>
-              <w:t>Performance monitoring in staging and production environments.</w:t>
+              <w:t xml:space="preserve">Deploying applications, performance monitoring and maintaining them in production </w:t>
+            </w:r>
+          </w:p>
+          <w:p>
+            <w:pPr>
+              <w:widowControl w:val="0"/>
+              <w:autoSpaceDE w:val="0"/>
+              <w:autoSpaceDN w:val="0"/>
+              <w:spacing w:before="240"/>
+              <w:rPr>
+                <w:rFonts w:ascii="Calibri" w:eastAsia="Arial" w:hAnsi="Calibri" w:cs="Calibri"/>
+                <w:szCs w:val="24"/>
+                <w:lang w:bidi="en-US"/>
+              </w:rPr>
+            </w:pPr>
+            <w:r>
+              <w:rPr>
+                <w:rFonts w:ascii="Calibri" w:eastAsia="Arial" w:hAnsi="Calibri" w:cs="Calibri"/>
+                <w:szCs w:val="24"/>
+                <w:lang w:bidi="en-US"/>
+              </w:rPr>
+              <w:t>July 2017– July 2018</w:t>
+            </w:r>
+          </w:p>
+          <w:p>
+            <w:pPr>
+              <w:widowControl w:val="0"/>
+              <w:autoSpaceDE w:val="0"/>
+              <w:autoSpaceDN w:val="0"/>
+              <w:rPr>
+                <w:rFonts w:ascii="Calibri" w:eastAsia="Arial" w:hAnsi="Calibri" w:cs="Calibri"/>
+                <w:b/>
+                <w:szCs w:val="16"/>
+                <w:lang w:bidi="en-US"/>
+              </w:rPr>
+            </w:pPr>
+            <w:r>
+              <w:rPr>
+                <w:rFonts w:ascii="Calibri" w:eastAsia="Arial" w:hAnsi="Calibri" w:cs="Calibri"/>
+                <w:b/>
+                <w:szCs w:val="16"/>
+                <w:lang w:bidi="en-US"/>
+              </w:rPr>
+              <w:t>Jr. Web Developer</w:t>
+            </w:r>
+          </w:p>
+          <w:p>
+            <w:pPr>
+              <w:widowControl w:val="0"/>
+              <w:autoSpaceDE w:val="0"/>
+              <w:autoSpaceDN w:val="0"/>
+              <w:rPr>
+                <w:rFonts w:ascii="Calibri" w:eastAsia="Arial" w:hAnsi="Calibri" w:cs="Calibri"/>
+                <w:b/>
+                <w:szCs w:val="16"/>
+                <w:lang w:bidi="en-US"/>
+              </w:rPr>
+            </w:pPr>
+            <w:r>
+              <w:rPr>
+                <w:rFonts w:ascii="Calibri" w:eastAsia="Arial" w:hAnsi="Calibri" w:cs="Calibri"/>
+                <w:b/>
+                <w:i/>
+                <w:szCs w:val="16"/>
+                <w:lang w:bidi="en-US"/>
+              </w:rPr>
+              <w:t>Roca Authentications</w:t>
             </w:r>
           </w:p>
           <w:p>
@@ -2022,6 +1913,258 @@
               </w:numPr>
               <w:autoSpaceDE w:val="0"/>
               <w:autoSpaceDN w:val="0"/>
+              <w:adjustRightInd w:val="0"/>
+              <w:rPr>
+                <w:rFonts w:ascii="Calibri" w:eastAsia="Arial Nova" w:hAnsi="Calibri" w:cs="Calibri"/>
+                <w:color w:val="000000"/>
+                <w:sz w:val="20"/>
+                <w:szCs w:val="20"/>
+              </w:rPr>
+            </w:pPr>
+            <w:r>
+              <w:rPr>
+                <w:rFonts w:ascii="Calibri" w:eastAsia="Arial Nova" w:hAnsi="Calibri" w:cs="Calibri"/>
+                <w:color w:val="000000"/>
+                <w:sz w:val="20"/>
+                <w:szCs w:val="20"/>
+              </w:rPr>
+              <w:t>Team collaboration, requirement gathering, design and implementation to develop websites.</w:t>
+            </w:r>
+          </w:p>
+          <w:p>
+            <w:pPr>
+              <w:widowControl w:val="0"/>
+              <w:numPr>
+                <w:ilvl w:val="0"/>
+                <w:numId w:val="3"/>
+              </w:numPr>
+              <w:autoSpaceDE w:val="0"/>
+              <w:autoSpaceDN w:val="0"/>
+              <w:adjustRightInd w:val="0"/>
+              <w:rPr>
+                <w:rFonts w:ascii="Calibri" w:eastAsia="Arial Nova" w:hAnsi="Calibri" w:cs="Calibri"/>
+                <w:color w:val="000000"/>
+                <w:sz w:val="20"/>
+                <w:szCs w:val="20"/>
+              </w:rPr>
+            </w:pPr>
+            <w:r>
+              <w:rPr>
+                <w:rFonts w:ascii="Calibri" w:eastAsia="Arial Nova" w:hAnsi="Calibri" w:cs="Calibri"/>
+                <w:color w:val="000000"/>
+                <w:sz w:val="20"/>
+                <w:szCs w:val="20"/>
+              </w:rPr>
+              <w:t>Use jQuery for the dynamic user interface and retrieval.</w:t>
+            </w:r>
+          </w:p>
+          <w:p>
+            <w:pPr>
+              <w:widowControl w:val="0"/>
+              <w:numPr>
+                <w:ilvl w:val="0"/>
+                <w:numId w:val="3"/>
+              </w:numPr>
+              <w:autoSpaceDE w:val="0"/>
+              <w:autoSpaceDN w:val="0"/>
+              <w:adjustRightInd w:val="0"/>
+              <w:rPr>
+                <w:rFonts w:ascii="Calibri" w:eastAsia="Arial Nova" w:hAnsi="Calibri" w:cs="Calibri"/>
+                <w:color w:val="000000"/>
+                <w:sz w:val="20"/>
+                <w:szCs w:val="20"/>
+              </w:rPr>
+            </w:pPr>
+            <w:r>
+              <w:rPr>
+                <w:rFonts w:ascii="Calibri" w:eastAsia="Arial Nova" w:hAnsi="Calibri" w:cs="Calibri"/>
+                <w:color w:val="000000"/>
+                <w:sz w:val="20"/>
+                <w:szCs w:val="20"/>
+              </w:rPr>
+              <w:t xml:space="preserve">Used Bootstrap, </w:t>
+            </w:r>
+            <w:r>
+              <w:rPr>
+                <w:rFonts w:ascii="Calibri" w:eastAsia="Arial Nova" w:hAnsi="Calibri" w:cs="Calibri"/>
+                <w:color w:val="000000"/>
+                <w:sz w:val="20"/>
+                <w:szCs w:val="20"/>
+              </w:rPr>
+              <w:t>html,</w:t>
+            </w:r>
+            <w:r>
+              <w:rPr>
+                <w:rFonts w:ascii="Calibri" w:eastAsia="Arial Nova" w:hAnsi="Calibri" w:cs="Calibri"/>
+                <w:color w:val="000000"/>
+                <w:sz w:val="20"/>
+                <w:szCs w:val="20"/>
+              </w:rPr>
+              <w:t xml:space="preserve"> and CSS to develop website.</w:t>
+            </w:r>
+          </w:p>
+          <w:p>
+            <w:pPr>
+              <w:widowControl w:val="0"/>
+              <w:numPr>
+                <w:ilvl w:val="0"/>
+                <w:numId w:val="3"/>
+              </w:numPr>
+              <w:autoSpaceDE w:val="0"/>
+              <w:autoSpaceDN w:val="0"/>
+              <w:adjustRightInd w:val="0"/>
+              <w:rPr>
+                <w:rFonts w:ascii="Calibri" w:eastAsia="Arial Nova" w:hAnsi="Calibri" w:cs="Calibri"/>
+                <w:color w:val="000000"/>
+                <w:sz w:val="20"/>
+                <w:szCs w:val="20"/>
+              </w:rPr>
+            </w:pPr>
+            <w:r>
+              <w:rPr>
+                <w:rFonts w:ascii="Calibri" w:eastAsia="Arial Nova" w:hAnsi="Calibri" w:cs="Calibri"/>
+                <w:color w:val="000000"/>
+                <w:sz w:val="20"/>
+                <w:szCs w:val="20"/>
+              </w:rPr>
+              <w:t xml:space="preserve">Used </w:t>
+            </w:r>
+            <w:r>
+              <w:rPr>
+                <w:rFonts w:ascii="Calibri" w:eastAsia="Arial Nova" w:hAnsi="Calibri" w:cs="Calibri"/>
+                <w:color w:val="000000"/>
+                <w:sz w:val="20"/>
+                <w:szCs w:val="20"/>
+              </w:rPr>
+              <w:t>JavaScript</w:t>
+            </w:r>
+            <w:r>
+              <w:rPr>
+                <w:rFonts w:ascii="Calibri" w:eastAsia="Arial Nova" w:hAnsi="Calibri" w:cs="Calibri"/>
+                <w:color w:val="000000"/>
+                <w:sz w:val="20"/>
+                <w:szCs w:val="20"/>
+              </w:rPr>
+              <w:t xml:space="preserve"> and custom plug-ins, themes for WordPress website development.</w:t>
+            </w:r>
+          </w:p>
+          <w:p>
+            <w:pPr>
+              <w:widowControl w:val="0"/>
+              <w:numPr>
+                <w:ilvl w:val="0"/>
+                <w:numId w:val="3"/>
+              </w:numPr>
+              <w:autoSpaceDE w:val="0"/>
+              <w:autoSpaceDN w:val="0"/>
+              <w:adjustRightInd w:val="0"/>
+              <w:rPr>
+                <w:rFonts w:ascii="Calibri" w:eastAsia="Arial Nova" w:hAnsi="Calibri" w:cs="Calibri"/>
+                <w:color w:val="000000"/>
+                <w:sz w:val="20"/>
+                <w:szCs w:val="20"/>
+              </w:rPr>
+            </w:pPr>
+            <w:r>
+              <w:rPr>
+                <w:rFonts w:ascii="Calibri" w:eastAsia="Arial Nova" w:hAnsi="Calibri" w:cs="Calibri"/>
+                <w:color w:val="000000"/>
+                <w:sz w:val="20"/>
+                <w:szCs w:val="20"/>
+              </w:rPr>
+              <w:t>Perform SEO for certain websites.</w:t>
+            </w:r>
+          </w:p>
+          <w:p>
+            <w:pPr>
+              <w:widowControl w:val="0"/>
+              <w:numPr>
+                <w:ilvl w:val="0"/>
+                <w:numId w:val="3"/>
+              </w:numPr>
+              <w:autoSpaceDE w:val="0"/>
+              <w:autoSpaceDN w:val="0"/>
+              <w:adjustRightInd w:val="0"/>
+              <w:rPr>
+                <w:rFonts w:ascii="Calibri" w:eastAsia="Arial Nova" w:hAnsi="Calibri" w:cs="Calibri"/>
+                <w:color w:val="000000"/>
+                <w:sz w:val="20"/>
+                <w:szCs w:val="20"/>
+              </w:rPr>
+            </w:pPr>
+            <w:r>
+              <w:rPr>
+                <w:rFonts w:ascii="Calibri" w:eastAsia="Arial Nova" w:hAnsi="Calibri" w:cs="Calibri"/>
+                <w:color w:val="000000"/>
+                <w:sz w:val="20"/>
+                <w:szCs w:val="20"/>
+              </w:rPr>
+              <w:t>Installed, tested, and reviewed web analytics tags for quality purpose.</w:t>
+            </w:r>
+          </w:p>
+          <w:p>
+            <w:pPr>
+              <w:widowControl w:val="0"/>
+              <w:numPr>
+                <w:ilvl w:val="0"/>
+                <w:numId w:val="3"/>
+              </w:numPr>
+              <w:autoSpaceDE w:val="0"/>
+              <w:autoSpaceDN w:val="0"/>
+              <w:adjustRightInd w:val="0"/>
+              <w:rPr>
+                <w:rFonts w:ascii="Calibri" w:eastAsia="Arial Nova" w:hAnsi="Calibri" w:cs="Calibri"/>
+                <w:color w:val="000000"/>
+                <w:sz w:val="20"/>
+                <w:szCs w:val="20"/>
+              </w:rPr>
+            </w:pPr>
+            <w:r>
+              <w:rPr>
+                <w:rFonts w:ascii="Calibri" w:eastAsia="Arial Nova" w:hAnsi="Calibri" w:cs="Calibri"/>
+                <w:color w:val="000000"/>
+                <w:sz w:val="20"/>
+                <w:szCs w:val="20"/>
+              </w:rPr>
+              <w:t>Perform Unit testing and Browser compatibility testing.</w:t>
+            </w:r>
+          </w:p>
+          <w:p>
+            <w:pPr>
+              <w:widowControl w:val="0"/>
+              <w:numPr>
+                <w:ilvl w:val="0"/>
+                <w:numId w:val="3"/>
+              </w:numPr>
+              <w:autoSpaceDE w:val="0"/>
+              <w:autoSpaceDN w:val="0"/>
+              <w:adjustRightInd w:val="0"/>
+              <w:rPr>
+                <w:rFonts w:ascii="Calibri" w:eastAsia="Arial Nova" w:hAnsi="Calibri" w:cs="Calibri"/>
+                <w:color w:val="000000"/>
+                <w:sz w:val="20"/>
+                <w:szCs w:val="20"/>
+              </w:rPr>
+            </w:pPr>
+            <w:r>
+              <w:rPr>
+                <w:rFonts w:ascii="Calibri" w:eastAsia="Arial Nova" w:hAnsi="Calibri" w:cs="Calibri"/>
+                <w:color w:val="000000"/>
+                <w:sz w:val="20"/>
+                <w:szCs w:val="20"/>
+              </w:rPr>
+              <w:t>Manage and commit codes in Git repositories.</w:t>
+            </w:r>
+          </w:p>
+          <w:p>
+            <w:pPr>
+              <w:widowControl w:val="0"/>
+              <w:numPr>
+                <w:ilvl w:val="0"/>
+                <w:numId w:val="3"/>
+              </w:numPr>
+              <w:autoSpaceDE w:val="0"/>
+              <w:autoSpaceDN w:val="0"/>
               <w:rPr>
                 <w:rFonts w:ascii="Calibri" w:eastAsia="Arial" w:hAnsi="Calibri" w:cs="Calibri"/>
                 <w:bCs/>
@@ -2033,11 +2176,40 @@
             </w:pPr>
             <w:r>
               <w:rPr>
-                <w:rFonts w:ascii="Calibri" w:eastAsia="Arial" w:hAnsi="Calibri" w:cs="Calibri"/>
+                <w:rFonts w:ascii="Calibri" w:eastAsia="Arial Nova" w:hAnsi="Calibri" w:cs="Calibri"/>
                 <w:bCs/>
                 <w:color w:val="000000"/>
                 <w:sz w:val="20"/>
                 <w:szCs w:val="20"/>
+              </w:rPr>
+              <w:t>Performance monitoring in staging and production environments.</w:t>
+            </w:r>
+          </w:p>
+          <w:p>
+            <w:pPr>
+              <w:widowControl w:val="0"/>
+              <w:numPr>
+                <w:ilvl w:val="0"/>
+                <w:numId w:val="3"/>
+              </w:numPr>
+              <w:autoSpaceDE w:val="0"/>
+              <w:autoSpaceDN w:val="0"/>
+              <w:rPr>
+                <w:rFonts w:ascii="Calibri" w:eastAsia="Arial" w:hAnsi="Calibri" w:cs="Calibri"/>
+                <w:bCs/>
+                <w:color w:val="000000"/>
+                <w:sz w:val="20"/>
+                <w:szCs w:val="20"/>
+                <w:lang w:bidi="en-US"/>
+              </w:rPr>
+            </w:pPr>
+            <w:r>
+              <w:rPr>
+                <w:rFonts w:ascii="Calibri" w:eastAsia="Arial" w:hAnsi="Calibri" w:cs="Calibri"/>
+                <w:bCs/>
+                <w:color w:val="000000"/>
+                <w:sz w:val="20"/>
+                <w:szCs w:val="20"/>
                 <w:lang w:bidi="en-US"/>
               </w:rPr>
               <w:t>Support technical issues, networking, software, hardware, and configuration of application installation.</w:t>
@@ -2045,19 +2217,28 @@
           </w:p>
           <w:p>
             <w:pPr>
-              <w:widowControl w:val="0"/>
-              <w:autoSpaceDE w:val="0"/>
-              <w:autoSpaceDN w:val="0"/>
-              <w:ind w:left="720"/>
-              <w:rPr>
-                <w:rFonts w:ascii="Calibri" w:eastAsia="Arial" w:hAnsi="Calibri" w:cs="Calibri"/>
-                <w:bCs/>
-                <w:color w:val="000000"/>
-                <w:sz w:val="20"/>
-                <w:szCs w:val="20"/>
-                <w:lang w:bidi="en-US"/>
-              </w:rPr>
-            </w:pPr>
+              <w:numPr>
+                <w:ilvl w:val="0"/>
+                <w:numId w:val="3"/>
+              </w:numPr>
+              <w:shd w:val="clear" w:color="auto" w:fill="FFFFFF"/>
+              <w:spacing w:before="100" w:beforeAutospacing="1" w:after="100" w:afterAutospacing="1"/>
+              <w:rPr>
+                <w:rFonts w:eastAsia="Times New Roman" w:cstheme="minorHAnsi"/>
+                <w:color w:val="3B3B3B"/>
+                <w:sz w:val="20"/>
+                <w:szCs w:val="20"/>
+              </w:rPr>
+            </w:pPr>
+            <w:r>
+              <w:rPr>
+                <w:rFonts w:eastAsia="Times New Roman" w:cstheme="minorHAnsi"/>
+                <w:color w:val="3B3B3B"/>
+                <w:sz w:val="20"/>
+                <w:szCs w:val="20"/>
+              </w:rPr>
+              <w:t>Participated in market research analysis for determination of commerce trends.</w:t>
+            </w:r>
           </w:p>
           <w:p>
             <w:pPr>
@@ -2233,7 +2414,16 @@
                 <w:sz w:val="20"/>
                 <w:szCs w:val="20"/>
               </w:rPr>
-              <w:t>Experienced in writing VB Script using HP automation tool QTP</w:t>
+              <w:t xml:space="preserve">Experienced in writing VB Script using HP automation tool </w:t>
+            </w:r>
+            <w:r>
+              <w:rPr>
+                <w:rFonts w:ascii="Calibri" w:eastAsia="Arial Nova" w:hAnsi="Calibri" w:cs="Calibri"/>
+                <w:color w:val="000000"/>
+                <w:sz w:val="20"/>
+                <w:szCs w:val="20"/>
+              </w:rPr>
+              <w:t>QTP.</w:t>
             </w:r>
           </w:p>
           <w:p>
@@ -2287,7 +2477,26 @@
                 <w:sz w:val="20"/>
                 <w:szCs w:val="20"/>
               </w:rPr>
-              <w:t>Attended periodic meetings with developers and Business Analyst</w:t>
+              <w:lastRenderedPageBreak/>
+              <w:t>Attended periodic meetings with developers and Business</w:t>
+            </w:r>
+            <w:r>
+              <w:rPr>
+                <w:rFonts w:ascii="Calibri" w:eastAsia="Arial Nova" w:hAnsi="Calibri" w:cs="Calibri"/>
+                <w:color w:val="000000"/>
+                <w:sz w:val="20"/>
+                <w:szCs w:val="20"/>
+              </w:rPr>
+              <w:t xml:space="preserve"> </w:t>
+            </w:r>
+            <w:r>
+              <w:rPr>
+                <w:rFonts w:ascii="Calibri" w:eastAsia="Arial Nova" w:hAnsi="Calibri" w:cs="Calibri"/>
+                <w:color w:val="000000"/>
+                <w:sz w:val="20"/>
+                <w:szCs w:val="20"/>
+              </w:rPr>
+              <w:t>Analyst</w:t>
             </w:r>
             <w:r>
               <w:rPr>
@@ -2305,20 +2514,7 @@
               <w:autoSpaceDE w:val="0"/>
               <w:autoSpaceDN w:val="0"/>
               <w:adjustRightInd w:val="0"/>
-              <w:rPr>
-                <w:rFonts w:ascii="Calibri" w:eastAsia="Arial Nova" w:hAnsi="Calibri" w:cs="Calibri"/>
-                <w:color w:val="000000"/>
-                <w:sz w:val="20"/>
-                <w:szCs w:val="20"/>
-              </w:rPr>
-            </w:pPr>
-          </w:p>
-          <w:p>
-            <w:pPr>
-              <w:widowControl w:val="0"/>
-              <w:autoSpaceDE w:val="0"/>
-              <w:autoSpaceDN w:val="0"/>
-              <w:adjustRightInd w:val="0"/>
+              <w:ind w:left="720"/>
               <w:rPr>
                 <w:rFonts w:ascii="Calibri" w:eastAsia="Arial Nova" w:hAnsi="Calibri" w:cs="Calibri"/>
                 <w:color w:val="000000"/>
@@ -2330,7 +2526,8 @@
         </w:tc>
         <w:tc>
           <w:tcPr>
-            <w:tcW w:w="3690" w:type="dxa"/>
+            <w:tcW w:w="3510" w:type="dxa"/>
+            <w:gridSpan w:val="2"/>
           </w:tcPr>
           <w:p>
             <w:pPr>
@@ -2708,62 +2905,32 @@
               <w:widowControl w:val="0"/>
               <w:autoSpaceDE w:val="0"/>
               <w:autoSpaceDN w:val="0"/>
-              <w:ind w:left="360"/>
-              <w:rPr>
-                <w:rFonts w:ascii="Calibri" w:eastAsia="Arial" w:hAnsi="Calibri" w:cs="Calibri"/>
-                <w:sz w:val="20"/>
-                <w:szCs w:val="20"/>
-                <w:lang w:bidi="en-US"/>
-              </w:rPr>
-            </w:pPr>
-          </w:p>
-          <w:p>
-            <w:pPr>
-              <w:widowControl w:val="0"/>
-              <w:autoSpaceDE w:val="0"/>
-              <w:autoSpaceDN w:val="0"/>
-              <w:ind w:left="360"/>
-              <w:rPr>
-                <w:rFonts w:ascii="Calibri" w:eastAsia="Arial" w:hAnsi="Calibri" w:cs="Calibri"/>
-                <w:sz w:val="20"/>
-                <w:szCs w:val="20"/>
-                <w:lang w:bidi="en-US"/>
-              </w:rPr>
-            </w:pPr>
-          </w:p>
-          <w:p>
-            <w:pPr>
-              <w:widowControl w:val="0"/>
-              <w:autoSpaceDE w:val="0"/>
-              <w:autoSpaceDN w:val="0"/>
-              <w:ind w:left="360"/>
-              <w:rPr>
-                <w:rFonts w:ascii="Calibri" w:eastAsia="Arial" w:hAnsi="Calibri" w:cs="Calibri"/>
-                <w:sz w:val="16"/>
-                <w:szCs w:val="20"/>
-                <w:lang w:bidi="en-US"/>
-              </w:rPr>
-            </w:pPr>
-          </w:p>
-          <w:p>
-            <w:pPr>
-              <w:widowControl w:val="0"/>
-              <w:autoSpaceDE w:val="0"/>
-              <w:autoSpaceDN w:val="0"/>
-              <w:rPr>
-                <w:rFonts w:ascii="Calibri" w:eastAsia="Arial" w:hAnsi="Calibri" w:cs="Calibri"/>
-                <w:sz w:val="14"/>
-                <w:szCs w:val="32"/>
-                <w:lang w:bidi="en-US"/>
-              </w:rPr>
-            </w:pPr>
-          </w:p>
-          <w:p>
-            <w:pPr>
-              <w:widowControl w:val="0"/>
-              <w:autoSpaceDE w:val="0"/>
-              <w:autoSpaceDN w:val="0"/>
-              <w:ind w:left="252"/>
+              <w:rPr>
+                <w:rFonts w:ascii="Calibri" w:eastAsia="Arial" w:hAnsi="Calibri" w:cs="Calibri"/>
+                <w:sz w:val="20"/>
+                <w:szCs w:val="20"/>
+                <w:lang w:bidi="en-US"/>
+              </w:rPr>
+            </w:pPr>
+          </w:p>
+          <w:p>
+            <w:pPr>
+              <w:widowControl w:val="0"/>
+              <w:autoSpaceDE w:val="0"/>
+              <w:autoSpaceDN w:val="0"/>
+              <w:rPr>
+                <w:rFonts w:ascii="Calibri" w:eastAsia="Arial" w:hAnsi="Calibri" w:cs="Calibri"/>
+                <w:sz w:val="20"/>
+                <w:szCs w:val="20"/>
+                <w:lang w:bidi="en-US"/>
+              </w:rPr>
+            </w:pPr>
+          </w:p>
+          <w:p>
+            <w:pPr>
+              <w:widowControl w:val="0"/>
+              <w:autoSpaceDE w:val="0"/>
+              <w:autoSpaceDN w:val="0"/>
               <w:rPr>
                 <w:rFonts w:ascii="Calibri" w:eastAsia="Arial" w:hAnsi="Calibri" w:cs="Calibri"/>
                 <w:sz w:val="32"/>
@@ -2771,6 +2938,15 @@
                 <w:lang w:bidi="en-US"/>
               </w:rPr>
             </w:pPr>
+            <w:r>
+              <w:rPr>
+                <w:rFonts w:ascii="Calibri" w:eastAsia="Arial" w:hAnsi="Calibri" w:cs="Calibri"/>
+                <w:sz w:val="16"/>
+                <w:szCs w:val="20"/>
+                <w:lang w:bidi="en-US"/>
+              </w:rPr>
+              <w:t xml:space="preserve">      </w:t>
+            </w:r>
             <w:r>
               <w:rPr>
                 <w:rFonts w:ascii="Calibri" w:eastAsia="Arial" w:hAnsi="Calibri" w:cs="Calibri"/>
@@ -2869,120 +3045,168 @@
           </w:p>
           <w:p>
             <w:pPr>
-              <w:widowControl w:val="0"/>
-              <w:autoSpaceDE w:val="0"/>
-              <w:autoSpaceDN w:val="0"/>
-              <w:spacing w:before="240"/>
+              <w:pStyle w:val="NoSpacing"/>
               <w:ind w:left="252"/>
               <w:rPr>
-                <w:rFonts w:ascii="Calibri" w:eastAsia="Arial" w:hAnsi="Calibri" w:cs="Calibri"/>
-                <w:sz w:val="20"/>
-                <w:szCs w:val="24"/>
-                <w:lang w:bidi="en-US"/>
-              </w:rPr>
-            </w:pPr>
-            <w:r>
-              <w:rPr>
-                <w:rFonts w:ascii="Calibri" w:eastAsia="Arial" w:hAnsi="Calibri" w:cs="Calibri"/>
-                <w:sz w:val="20"/>
-                <w:szCs w:val="24"/>
-                <w:lang w:bidi="en-US"/>
-              </w:rPr>
-              <w:t>2014-2018</w:t>
-            </w:r>
-            <w:r>
-              <w:rPr>
-                <w:rFonts w:ascii="Calibri" w:eastAsia="Arial" w:hAnsi="Calibri" w:cs="Calibri"/>
                 <w:b/>
                 <w:bCs/>
-                <w:lang w:bidi="en-US"/>
-              </w:rPr>
-              <w:t xml:space="preserve"> </w:t>
-            </w:r>
-          </w:p>
-          <w:p>
-            <w:pPr>
-              <w:widowControl w:val="0"/>
-              <w:autoSpaceDE w:val="0"/>
-              <w:autoSpaceDN w:val="0"/>
-              <w:ind w:firstLine="252"/>
-              <w:rPr>
-                <w:rFonts w:ascii="Calibri" w:eastAsia="Arial" w:hAnsi="Calibri" w:cs="Calibri"/>
+                <w:sz w:val="20"/>
+                <w:szCs w:val="20"/>
+              </w:rPr>
+            </w:pPr>
+            <w:r>
+              <w:rPr>
                 <w:b/>
                 <w:bCs/>
-                <w:lang w:bidi="en-US"/>
-              </w:rPr>
-            </w:pPr>
-            <w:r>
-              <w:rPr>
-                <w:rFonts w:ascii="Calibri" w:eastAsia="Arial" w:hAnsi="Calibri" w:cs="Calibri"/>
+                <w:sz w:val="20"/>
+                <w:szCs w:val="20"/>
+              </w:rPr>
+              <w:t xml:space="preserve"> </w:t>
+            </w:r>
+          </w:p>
+          <w:p>
+            <w:pPr>
+              <w:pStyle w:val="NoSpacing"/>
+              <w:ind w:left="252"/>
+              <w:rPr>
                 <w:b/>
                 <w:bCs/>
-                <w:lang w:bidi="en-US"/>
-              </w:rPr>
-              <w:t>Associates</w:t>
-            </w:r>
-            <w:r>
-              <w:rPr>
-                <w:rFonts w:ascii="Calibri" w:eastAsia="Arial" w:hAnsi="Calibri" w:cs="Calibri"/>
+                <w:sz w:val="20"/>
+                <w:szCs w:val="20"/>
+              </w:rPr>
+            </w:pPr>
+            <w:r>
+              <w:rPr>
                 <w:b/>
                 <w:bCs/>
-                <w:lang w:bidi="en-US"/>
-              </w:rPr>
-              <w:t xml:space="preserve"> in</w:t>
-            </w:r>
-          </w:p>
-          <w:p>
-            <w:pPr>
-              <w:widowControl w:val="0"/>
-              <w:autoSpaceDE w:val="0"/>
-              <w:autoSpaceDN w:val="0"/>
-              <w:ind w:firstLine="252"/>
-              <w:rPr>
-                <w:rFonts w:ascii="Calibri" w:eastAsia="Arial" w:hAnsi="Calibri" w:cs="Calibri"/>
+                <w:sz w:val="20"/>
+                <w:szCs w:val="20"/>
+              </w:rPr>
+              <w:t>2014-2018</w:t>
+            </w:r>
+            <w:r>
+              <w:rPr>
                 <w:b/>
-                <w:lang w:bidi="en-US"/>
-              </w:rPr>
-            </w:pPr>
-            <w:r>
-              <w:rPr>
-                <w:rFonts w:ascii="Calibri" w:eastAsia="Arial" w:hAnsi="Calibri" w:cs="Calibri"/>
+                <w:bCs/>
+                <w:sz w:val="20"/>
+                <w:szCs w:val="20"/>
+              </w:rPr>
+              <w:t xml:space="preserve"> </w:t>
+            </w:r>
+          </w:p>
+          <w:p>
+            <w:pPr>
+              <w:pStyle w:val="NoSpacing"/>
+              <w:ind w:left="252"/>
+              <w:rPr>
+                <w:sz w:val="20"/>
+                <w:szCs w:val="20"/>
+              </w:rPr>
+            </w:pPr>
+            <w:r>
+              <w:rPr>
+                <w:sz w:val="20"/>
+                <w:szCs w:val="20"/>
+              </w:rPr>
+              <w:t>Associates in</w:t>
+            </w:r>
+          </w:p>
+          <w:p>
+            <w:pPr>
+              <w:pStyle w:val="NoSpacing"/>
+              <w:ind w:left="252"/>
+              <w:rPr>
                 <w:b/>
-                <w:lang w:bidi="en-US"/>
+                <w:bCs/>
+                <w:sz w:val="20"/>
+                <w:szCs w:val="20"/>
+              </w:rPr>
+            </w:pPr>
+            <w:r>
+              <w:rPr>
+                <w:b/>
+                <w:bCs/>
+                <w:sz w:val="20"/>
+                <w:szCs w:val="20"/>
               </w:rPr>
               <w:t xml:space="preserve">Information Technology </w:t>
             </w:r>
           </w:p>
           <w:p>
             <w:pPr>
-              <w:widowControl w:val="0"/>
-              <w:autoSpaceDE w:val="0"/>
-              <w:autoSpaceDN w:val="0"/>
-              <w:ind w:firstLine="252"/>
-              <w:rPr>
-                <w:rFonts w:ascii="Calibri" w:eastAsia="Arial" w:hAnsi="Calibri" w:cs="Calibri"/>
-                <w:sz w:val="20"/>
-                <w:szCs w:val="20"/>
-                <w:lang w:bidi="en-US"/>
-              </w:rPr>
-            </w:pPr>
-            <w:r>
-              <w:rPr>
-                <w:rFonts w:ascii="Calibri" w:eastAsia="Arial" w:hAnsi="Calibri" w:cs="Calibri"/>
-                <w:sz w:val="20"/>
-                <w:szCs w:val="20"/>
-                <w:lang w:bidi="en-US"/>
+              <w:pStyle w:val="NoSpacing"/>
+              <w:ind w:left="252"/>
+              <w:rPr>
+                <w:sz w:val="20"/>
+                <w:szCs w:val="20"/>
+              </w:rPr>
+            </w:pPr>
+            <w:r>
+              <w:rPr>
+                <w:sz w:val="20"/>
+                <w:szCs w:val="20"/>
               </w:rPr>
               <w:t>Northern Virginia Community College</w:t>
             </w:r>
           </w:p>
           <w:p>
             <w:pPr>
-              <w:widowControl w:val="0"/>
-              <w:autoSpaceDE w:val="0"/>
-              <w:autoSpaceDN w:val="0"/>
-              <w:rPr>
-                <w:rFonts w:ascii="Calibri" w:eastAsia="Arial" w:hAnsi="Calibri" w:cs="Calibri"/>
+              <w:pStyle w:val="NoSpacing"/>
+              <w:ind w:left="252"/>
+              <w:rPr>
+                <w:i/>
+                <w:iCs/>
+                <w:sz w:val="20"/>
+                <w:szCs w:val="20"/>
+              </w:rPr>
+            </w:pPr>
+            <w:r>
+              <w:rPr>
+                <w:b/>
+                <w:bCs/>
+                <w:i/>
+                <w:iCs/>
+                <w:sz w:val="20"/>
+                <w:szCs w:val="20"/>
+              </w:rPr>
+              <w:t>Currently pursuing certification on</w:t>
+            </w:r>
+            <w:r>
+              <w:rPr>
+                <w:i/>
+                <w:iCs/>
+                <w:sz w:val="20"/>
+                <w:szCs w:val="20"/>
+              </w:rPr>
+              <w:t xml:space="preserve">               </w:t>
+            </w:r>
+            <w:r>
+              <w:rPr>
+                <w:i/>
+                <w:iCs/>
+                <w:sz w:val="20"/>
+                <w:szCs w:val="20"/>
+              </w:rPr>
+              <w:t xml:space="preserve">        </w:t>
+            </w:r>
+            <w:r>
+              <w:rPr>
+                <w:b/>
+                <w:bCs/>
+                <w:i/>
+                <w:iCs/>
+                <w:sz w:val="20"/>
+                <w:szCs w:val="20"/>
+              </w:rPr>
+              <w:t>Full stack Development</w:t>
+            </w:r>
+          </w:p>
+          <w:p>
+            <w:pPr>
+              <w:rPr>
+                <w:rFonts w:ascii="Calibri" w:eastAsia="Arial" w:hAnsi="Calibri" w:cs="Calibri"/>
+                <w:b/>
+                <w:bCs/>
                 <w:sz w:val="20"/>
                 <w:szCs w:val="20"/>
                 <w:lang w:bidi="en-US"/>
@@ -3203,12 +3427,14 @@
         </w:tc>
       </w:tr>
     </w:tbl>
+    <w:bookmarkEnd w:id="0"/>
+    <w:bookmarkEnd w:id="1"/>
     <w:p>
       <w:pPr>
         <w:widowControl w:val="0"/>
         <w:autoSpaceDE w:val="0"/>
         <w:autoSpaceDN w:val="0"/>
-        <w:spacing w:after="0" w:line="240" w:lineRule="auto"/>
+        <w:spacing w:after="0"/>
         <w:outlineLvl w:val="0"/>
         <w:rPr>
           <w:rFonts w:ascii="Calibri" w:eastAsia="Arial" w:hAnsi="Calibri" w:cs="Calibri"/>
@@ -3219,8 +3445,6 @@
           <w:lang w:bidi="en-US"/>
         </w:rPr>
       </w:pPr>
-      <w:bookmarkStart w:id="0" w:name="_Hlk115031521"/>
-      <w:bookmarkStart w:id="1" w:name="_Hlk115031356"/>
       <w:r>
         <w:rPr>
           <w:rFonts w:ascii="Calibri" w:eastAsia="Arial" w:hAnsi="Calibri" w:cs="Calibri"/>
@@ -3231,45 +3455,34 @@
           <w:lang w:bidi="en-US"/>
         </w:rPr>
         <w:lastRenderedPageBreak/>
-        <w:t>Reference</w:t>
-      </w:r>
-      <w:r>
-        <w:rPr>
-          <w:rFonts w:ascii="Calibri" w:eastAsia="Arial" w:hAnsi="Calibri" w:cs="Calibri"/>
-          <w:b/>
-          <w:bCs/>
-          <w:sz w:val="32"/>
-          <w:szCs w:val="40"/>
-          <w:lang w:bidi="en-US"/>
-        </w:rPr>
-        <w:t>s</w:t>
+        <w:t>References</w:t>
       </w:r>
     </w:p>
     <w:p>
       <w:pPr>
-        <w:widowControl w:val="0"/>
-        <w:autoSpaceDE w:val="0"/>
-        <w:autoSpaceDN w:val="0"/>
-        <w:spacing w:line="312" w:lineRule="auto"/>
+        <w:spacing w:after="100" w:afterAutospacing="1" w:line="240" w:lineRule="auto"/>
         <w:rPr>
-          <w:rFonts w:ascii="Calibri" w:eastAsia="Arial" w:hAnsi="Calibri" w:cs="Calibri"/>
-          <w:sz w:val="18"/>
-          <w:szCs w:val="16"/>
-          <w:lang w:bidi="en-US"/>
+          <w:rStyle w:val="il"/>
+          <w:b/>
+          <w:bCs/>
         </w:rPr>
+        <w:sectPr>
+          <w:footerReference w:type="default" r:id="rId9"/>
+          <w:pgSz w:w="12240" w:h="15840"/>
+          <w:pgMar w:top="1440" w:right="1440" w:bottom="1440" w:left="1440" w:header="720" w:footer="720" w:gutter="0"/>
+          <w:cols w:space="720"/>
+          <w:docGrid w:linePitch="360"/>
+        </w:sectPr>
       </w:pPr>
       <w:r>
         <w:rPr>
-          <w:rFonts w:ascii="Calibri" w:eastAsia="Arial" w:hAnsi="Calibri" w:cs="Calibri"/>
           <w:noProof/>
-          <w:sz w:val="10"/>
-          <w:szCs w:val="10"/>
         </w:rPr>
         <mc:AlternateContent>
           <mc:Choice Requires="wps">
             <w:drawing>
-              <wp:inline distT="0" distB="0" distL="0" distR="0" wp14:anchorId="1F77C2D6" wp14:editId="3328060A">
-                <wp:extent cx="5543550" cy="28575"/>
+              <wp:inline distT="0" distB="0" distL="0" distR="0" wp14:anchorId="5EC585AA" wp14:editId="5AA5A1AC">
+                <wp:extent cx="5867400" cy="9525"/>
                 <wp:effectExtent l="19050" t="19050" r="19050" b="28575"/>
                 <wp:docPr id="1" name="Line 28">
                   <a:extLst xmlns:a="http://schemas.openxmlformats.org/drawingml/2006/main">
@@ -3290,7 +3503,7 @@
                       <wps:spPr bwMode="auto">
                         <a:xfrm flipV="1">
                           <a:off x="0" y="0"/>
-                          <a:ext cx="5543550" cy="28575"/>
+                          <a:ext cx="5867400" cy="9525"/>
                         </a:xfrm>
                         <a:prstGeom prst="line">
                           <a:avLst/>
@@ -3322,7 +3535,7 @@
           </mc:Choice>
           <mc:Fallback>
             <w:pict>
-              <v:line w14:anchorId="4F96DE4D" id="Line 28" o:spid="_x0000_s1026" alt="&quot;&quot;" style="flip:y;visibility:visible;mso-wrap-style:square;mso-left-percent:-10001;mso-top-percent:-10001;mso-position-horizontal:absolute;mso-position-horizontal-relative:char;mso-position-vertical:absolute;mso-position-vertical-relative:line;mso-left-percent:-10001;mso-top-percent:-10001" from="0,0" to="436.5pt,2.25pt" o:gfxdata="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" strokecolor="#231f20" strokeweight="2.5pt">
+              <v:line w14:anchorId="66803F0D" id="Line 28" o:spid="_x0000_s1026" alt="&quot;&quot;" style="flip:y;visibility:visible;mso-wrap-style:square;mso-left-percent:-10001;mso-top-percent:-10001;mso-position-horizontal:absolute;mso-position-horizontal-relative:char;mso-position-vertical:absolute;mso-position-vertical-relative:line;mso-left-percent:-10001;mso-top-percent:-10001" from="0,0" to="462pt,.75pt" o:gfxdata="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" strokecolor="#231f20" strokeweight="2.5pt">
                 <o:lock v:ext="edit" shapetype="f"/>
                 <w10:anchorlock/>
               </v:line>
@@ -3338,33 +3551,12 @@
           <w:ilvl w:val="0"/>
           <w:numId w:val="5"/>
         </w:numPr>
-        <w:spacing w:after="0" w:line="240" w:lineRule="auto"/>
-        <w:rPr>
-          <w:rStyle w:val="il"/>
-        </w:rPr>
-        <w:sectPr>
-          <w:footerReference w:type="default" r:id="rId8"/>
-          <w:pgSz w:w="12240" w:h="15840"/>
-          <w:pgMar w:top="1440" w:right="1440" w:bottom="1440" w:left="1440" w:header="720" w:footer="720" w:gutter="0"/>
-          <w:cols w:space="720"/>
-          <w:docGrid w:linePitch="360"/>
-        </w:sectPr>
-      </w:pPr>
-    </w:p>
-    <w:p>
-      <w:pPr>
-        <w:pStyle w:val="ListParagraph"/>
-        <w:numPr>
-          <w:ilvl w:val="0"/>
-          <w:numId w:val="5"/>
-        </w:numPr>
-        <w:spacing w:after="0" w:line="240" w:lineRule="auto"/>
+        <w:spacing w:after="100" w:afterAutospacing="1" w:line="240" w:lineRule="auto"/>
         <w:rPr>
           <w:b/>
           <w:bCs/>
         </w:rPr>
       </w:pPr>
-      <w:bookmarkStart w:id="2" w:name="_Hlk115031639"/>
       <w:r>
         <w:rPr>
           <w:rStyle w:val="il"/>
@@ -3384,7 +3576,7 @@
     <w:p>
       <w:pPr>
         <w:pStyle w:val="ListParagraph"/>
-        <w:spacing w:after="0" w:line="240" w:lineRule="auto"/>
+        <w:spacing w:after="100" w:afterAutospacing="1" w:line="240" w:lineRule="auto"/>
       </w:pPr>
       <w:r>
         <w:t>Title: Project Manager/Supervisor</w:t>
@@ -3393,22 +3585,16 @@
     <w:p>
       <w:pPr>
         <w:pStyle w:val="ListParagraph"/>
-        <w:spacing w:after="0" w:line="240" w:lineRule="auto"/>
+        <w:spacing w:after="100" w:afterAutospacing="1" w:line="240" w:lineRule="auto"/>
       </w:pPr>
       <w:r>
-        <w:t>Company: Buchanan &amp; Edwards</w:t>
-      </w:r>
-      <w:r>
-        <w:t xml:space="preserve"> </w:t>
-      </w:r>
-      <w:r>
-        <w:t>(FSI)</w:t>
+        <w:t>Company: Buchanan &amp; Edwards (FSI)</w:t>
       </w:r>
     </w:p>
     <w:p>
       <w:pPr>
         <w:pStyle w:val="ListParagraph"/>
-        <w:spacing w:after="0" w:line="240" w:lineRule="auto"/>
+        <w:spacing w:after="100" w:afterAutospacing="1" w:line="240" w:lineRule="auto"/>
       </w:pPr>
       <w:r>
         <w:t>Cell: +1(301)828-7741</w:t>
@@ -3421,58 +3607,63 @@
           <w:ilvl w:val="0"/>
           <w:numId w:val="5"/>
         </w:numPr>
-        <w:spacing w:after="0" w:line="240" w:lineRule="auto"/>
+        <w:spacing w:after="100" w:afterAutospacing="1" w:line="240" w:lineRule="auto"/>
         <w:rPr>
           <w:b/>
           <w:bCs/>
         </w:rPr>
       </w:pPr>
+      <w:proofErr w:type="spellStart"/>
       <w:r>
         <w:rPr>
           <w:b/>
           <w:bCs/>
         </w:rPr>
-        <w:t>Jennifer Burke</w:t>
+        <w:t>Motiour</w:t>
+      </w:r>
+      <w:proofErr w:type="spellEnd"/>
+      <w:r>
+        <w:rPr>
+          <w:b/>
+          <w:bCs/>
+        </w:rPr>
+        <w:t xml:space="preserve"> Rahman</w:t>
       </w:r>
     </w:p>
     <w:p>
       <w:pPr>
         <w:pStyle w:val="ListParagraph"/>
-        <w:spacing w:after="0" w:line="240" w:lineRule="auto"/>
+        <w:spacing w:after="100" w:afterAutospacing="1" w:line="240" w:lineRule="auto"/>
       </w:pPr>
       <w:r>
-        <w:t>Title</w:t>
-      </w:r>
-      <w:r>
-        <w:t>: Senior Software Developer</w:t>
+        <w:t>Title: Senior Engineer</w:t>
       </w:r>
     </w:p>
     <w:p>
       <w:pPr>
         <w:pStyle w:val="ListParagraph"/>
-        <w:spacing w:after="0" w:line="240" w:lineRule="auto"/>
+        <w:spacing w:after="100" w:afterAutospacing="1" w:line="240" w:lineRule="auto"/>
       </w:pPr>
       <w:r>
-        <w:t xml:space="preserve">Company: System Plus </w:t>
-      </w:r>
-      <w:r>
-        <w:t>(FSI)</w:t>
+        <w:t>Company: Dept of Homeland Security</w:t>
       </w:r>
     </w:p>
     <w:p>
       <w:pPr>
         <w:pStyle w:val="ListParagraph"/>
-        <w:spacing w:after="0" w:line="240" w:lineRule="auto"/>
+        <w:spacing w:after="100" w:afterAutospacing="1" w:line="240" w:lineRule="auto"/>
       </w:pPr>
       <w:r>
-        <w:t>Cell: +1(703)447-7470</w:t>
+        <w:t>Cell:  +1(347)969-3622</w:t>
       </w:r>
     </w:p>
-    <w:bookmarkEnd w:id="0"/>
-    <w:bookmarkEnd w:id="2"/>
     <w:p>
       <w:pPr>
-        <w:spacing w:after="0" w:line="240" w:lineRule="auto"/>
+        <w:widowControl w:val="0"/>
+        <w:autoSpaceDE w:val="0"/>
+        <w:autoSpaceDN w:val="0"/>
+        <w:spacing w:after="0"/>
+        <w:outlineLvl w:val="0"/>
         <w:sectPr>
           <w:type w:val="continuous"/>
           <w:pgSz w:w="12240" w:h="15840"/>
@@ -3482,15 +3673,178 @@
         </w:sectPr>
       </w:pPr>
     </w:p>
-    <w:bookmarkEnd w:id="1"/>
     <w:p>
       <w:pPr>
+        <w:widowControl w:val="0"/>
+        <w:autoSpaceDE w:val="0"/>
+        <w:autoSpaceDN w:val="0"/>
+        <w:spacing w:after="0"/>
+        <w:outlineLvl w:val="0"/>
+        <w:rPr>
+          <w:rFonts w:ascii="Calibri" w:eastAsia="Arial" w:hAnsi="Calibri" w:cs="Calibri"/>
+          <w:b/>
+          <w:bCs/>
+          <w:sz w:val="32"/>
+          <w:szCs w:val="40"/>
+          <w:lang w:bidi="en-US"/>
+        </w:rPr>
+      </w:pPr>
+    </w:p>
+    <w:p>
+      <w:pPr>
+        <w:widowControl w:val="0"/>
+        <w:autoSpaceDE w:val="0"/>
+        <w:autoSpaceDN w:val="0"/>
+        <w:spacing w:after="100" w:afterAutospacing="1" w:line="312" w:lineRule="auto"/>
+        <w:rPr>
+          <w:rFonts w:ascii="Calibri" w:eastAsia="Arial" w:hAnsi="Calibri" w:cs="Calibri"/>
+          <w:sz w:val="18"/>
+          <w:szCs w:val="16"/>
+          <w:lang w:bidi="en-US"/>
+        </w:rPr>
+      </w:pPr>
+    </w:p>
+    <w:p>
+      <w:pPr>
         <w:pStyle w:val="ListParagraph"/>
-        <w:spacing w:after="0" w:line="240" w:lineRule="auto"/>
-      </w:pPr>
+        <w:numPr>
+          <w:ilvl w:val="0"/>
+          <w:numId w:val="5"/>
+        </w:numPr>
+        <w:spacing w:after="100" w:afterAutospacing="1" w:line="240" w:lineRule="auto"/>
+        <w:rPr>
+          <w:rStyle w:val="il"/>
+          <w:b/>
+          <w:bCs/>
+        </w:rPr>
+        <w:sectPr>
+          <w:type w:val="continuous"/>
+          <w:pgSz w:w="12240" w:h="15840"/>
+          <w:pgMar w:top="1440" w:right="1440" w:bottom="1440" w:left="1440" w:header="720" w:footer="720" w:gutter="0"/>
+          <w:cols w:space="720"/>
+          <w:docGrid w:linePitch="360"/>
+        </w:sectPr>
+      </w:pPr>
+    </w:p>
+    <w:p>
+      <w:pPr>
+        <w:pStyle w:val="ListParagraph"/>
+        <w:numPr>
+          <w:ilvl w:val="0"/>
+          <w:numId w:val="5"/>
+        </w:numPr>
+        <w:spacing w:after="100" w:afterAutospacing="1" w:line="240" w:lineRule="auto"/>
+        <w:rPr>
+          <w:b/>
+          <w:bCs/>
+        </w:rPr>
+      </w:pPr>
+      <w:r>
+        <w:rPr>
+          <w:rStyle w:val="il"/>
+          <w:b/>
+          <w:bCs/>
+        </w:rPr>
+        <w:lastRenderedPageBreak/>
+        <w:t>Everton</w:t>
+      </w:r>
+      <w:r>
+        <w:rPr>
+          <w:b/>
+          <w:bCs/>
+        </w:rPr>
+        <w:t xml:space="preserve"> Bradford</w:t>
+      </w:r>
+    </w:p>
+    <w:p>
+      <w:pPr>
+        <w:pStyle w:val="ListParagraph"/>
+        <w:spacing w:after="100" w:afterAutospacing="1" w:line="240" w:lineRule="auto"/>
+      </w:pPr>
+      <w:r>
+        <w:t>Title: Project Manager/Supervisor</w:t>
+      </w:r>
+    </w:p>
+    <w:p>
+      <w:pPr>
+        <w:pStyle w:val="ListParagraph"/>
+        <w:spacing w:after="100" w:afterAutospacing="1" w:line="240" w:lineRule="auto"/>
+      </w:pPr>
+      <w:r>
+        <w:t>Company: Buchanan &amp; Edwards (FSI)</w:t>
+      </w:r>
+    </w:p>
+    <w:p>
+      <w:pPr>
+        <w:pStyle w:val="ListParagraph"/>
+        <w:spacing w:after="100" w:afterAutospacing="1" w:line="240" w:lineRule="auto"/>
+      </w:pPr>
+      <w:r>
+        <w:t>Cell: +1(301)828-7741</w:t>
+      </w:r>
+    </w:p>
+    <w:p>
+      <w:pPr>
+        <w:pStyle w:val="ListParagraph"/>
+        <w:numPr>
+          <w:ilvl w:val="0"/>
+          <w:numId w:val="5"/>
+        </w:numPr>
+        <w:spacing w:after="100" w:afterAutospacing="1" w:line="240" w:lineRule="auto"/>
+        <w:rPr>
+          <w:b/>
+          <w:bCs/>
+        </w:rPr>
+      </w:pPr>
+      <w:proofErr w:type="spellStart"/>
+      <w:r>
+        <w:rPr>
+          <w:b/>
+          <w:bCs/>
+        </w:rPr>
+        <w:t>Motiour</w:t>
+      </w:r>
+      <w:proofErr w:type="spellEnd"/>
+      <w:r>
+        <w:rPr>
+          <w:b/>
+          <w:bCs/>
+        </w:rPr>
+        <w:t xml:space="preserve"> Rahman</w:t>
+      </w:r>
+    </w:p>
+    <w:p>
+      <w:pPr>
+        <w:pStyle w:val="ListParagraph"/>
+        <w:spacing w:after="100" w:afterAutospacing="1" w:line="240" w:lineRule="auto"/>
+      </w:pPr>
+      <w:r>
+        <w:t>Title: Senior Engineer</w:t>
+      </w:r>
+    </w:p>
+    <w:p>
+      <w:pPr>
+        <w:pStyle w:val="ListParagraph"/>
+        <w:spacing w:after="100" w:afterAutospacing="1" w:line="240" w:lineRule="auto"/>
+      </w:pPr>
+      <w:r>
+        <w:t>Company: Dept of Homeland Security</w:t>
+      </w:r>
+    </w:p>
+    <w:p>
+      <w:pPr>
+        <w:widowControl w:val="0"/>
+        <w:autoSpaceDE w:val="0"/>
+        <w:autoSpaceDN w:val="0"/>
+        <w:spacing w:after="0"/>
+        <w:outlineLvl w:val="0"/>
+      </w:pPr>
+      <w:r>
+        <w:t>Cell:  +1(347)969-3622</w:t>
+      </w:r>
     </w:p>
     <w:sectPr>
-      <w:type w:val="continuous"/>
+      <w:footerReference w:type="default" r:id="rId10"/>
       <w:pgSz w:w="12240" w:h="15840"/>
       <w:pgMar w:top="1440" w:right="1440" w:bottom="1440" w:left="1440" w:header="720" w:footer="720" w:gutter="0"/>
       <w:cols w:space="720"/>
@@ -3526,6 +3880,97 @@
 </file>
 
 <file path=word/footer1.xml><?xml version="1.0" encoding="utf-8"?>
+<w:ftr xmlns:wpc="http://schemas.microsoft.com/office/word/2010/wordprocessingCanvas" xmlns:cx="http://schemas.microsoft.com/office/drawing/2014/chartex" xmlns:cx1="http://schemas.microsoft.com/office/drawing/2015/9/8/chartex" xmlns:cx2="http://schemas.microsoft.com/office/drawing/2015/10/21/chartex" xmlns:cx3="http://schemas.microsoft.com/office/drawing/2016/5/9/chartex" xmlns:cx4="http://schemas.microsoft.com/office/drawing/2016/5/10/chartex" xmlns:cx5="http://schemas.microsoft.com/office/drawing/2016/5/11/chartex" xmlns:cx6="http://schemas.microsoft.com/office/drawing/2016/5/12/chartex" xmlns:cx7="http://schemas.microsoft.com/office/drawing/2016/5/13/chartex" xmlns:cx8="http://schemas.microsoft.com/office/drawing/2016/5/14/chartex" xmlns:mc="http://schemas.openxmlformats.org/markup-compatibility/2006" xmlns:aink="http://schemas.microsoft.com/office/drawing/2016/ink" xmlns:am3d="http://schemas.microsoft.com/office/drawing/2017/model3d" xmlns:o="urn:schemas-microsoft-com:office:office" xmlns:oel="http://schemas.microsoft.com/office/2019/extlst" xmlns:r="http://schemas.openxmlformats.org/officeDocument/2006/relationships" xmlns:m="http://schemas.openxmlformats.org/officeDocument/2006/math" xmlns:v="urn:schemas-microsoft-com:vml" xmlns:wp14="http://schemas.microsoft.com/office/word/2010/wordprocessingDrawing" xmlns:wp="http://schemas.openxmlformats.org/drawingml/2006/wordprocessingDrawing" xmlns:w10="urn:schemas-microsoft-com:office:word" xmlns:w="http://schemas.openxmlformats.org/wordprocessingml/2006/main" xmlns:w14="http://schemas.microsoft.com/office/word/2010/wordml" xmlns:w15="http://schemas.microsoft.com/office/word/2012/wordml" xmlns:w16cex="http://schemas.microsoft.com/office/word/2018/wordml/cex" xmlns:w16cid="http://schemas.microsoft.com/office/word/2016/wordml/cid" xmlns:w16="http://schemas.microsoft.com/office/word/2018/wordml" xmlns:w16sdtdh="http://schemas.microsoft.com/office/word/2020/wordml/sdtdatahash" xmlns:w16se="http://schemas.microsoft.com/office/word/2015/wordml/symex" xmlns:wpg="http://schemas.microsoft.com/office/word/2010/wordprocessingGroup" xmlns:wpi="http://schemas.microsoft.com/office/word/2010/wordprocessingInk" xmlns:wne="http://schemas.microsoft.com/office/word/2006/wordml" xmlns:wps="http://schemas.microsoft.com/office/word/2010/wordprocessingShape" mc:Ignorable="w14 w15 w16se w16cid w16 w16cex w16sdtdh wp14">
+  <w:sdt>
+    <w:sdtPr>
+      <w:rPr>
+        <w:sz w:val="16"/>
+      </w:rPr>
+      <w:id w:val="1280382519"/>
+      <w:docPartObj>
+        <w:docPartGallery w:val="Page Numbers (Bottom of Page)"/>
+        <w:docPartUnique/>
+      </w:docPartObj>
+    </w:sdtPr>
+    <w:sdtEndPr>
+      <w:rPr>
+        <w:color w:val="7F7F7F" w:themeColor="background1" w:themeShade="7F"/>
+        <w:spacing w:val="60"/>
+      </w:rPr>
+    </w:sdtEndPr>
+    <w:sdtContent>
+      <w:p>
+        <w:pPr>
+          <w:pStyle w:val="Footer"/>
+          <w:pBdr>
+            <w:top w:val="single" w:sz="4" w:space="1" w:color="D9D9D9" w:themeColor="background1" w:themeShade="D9"/>
+          </w:pBdr>
+          <w:jc w:val="right"/>
+          <w:rPr>
+            <w:sz w:val="16"/>
+          </w:rPr>
+        </w:pPr>
+        <w:r>
+          <w:rPr>
+            <w:sz w:val="16"/>
+          </w:rPr>
+          <w:fldChar w:fldCharType="begin"/>
+        </w:r>
+        <w:r>
+          <w:rPr>
+            <w:sz w:val="16"/>
+          </w:rPr>
+          <w:instrText xml:space="preserve"> PAGE   \* MERGEFORMAT </w:instrText>
+        </w:r>
+        <w:r>
+          <w:rPr>
+            <w:sz w:val="16"/>
+          </w:rPr>
+          <w:fldChar w:fldCharType="separate"/>
+        </w:r>
+        <w:r>
+          <w:rPr>
+            <w:noProof/>
+            <w:sz w:val="16"/>
+          </w:rPr>
+          <w:t>1</w:t>
+        </w:r>
+        <w:r>
+          <w:rPr>
+            <w:noProof/>
+            <w:sz w:val="16"/>
+          </w:rPr>
+          <w:fldChar w:fldCharType="end"/>
+        </w:r>
+        <w:r>
+          <w:rPr>
+            <w:sz w:val="16"/>
+          </w:rPr>
+          <w:t xml:space="preserve"> | </w:t>
+        </w:r>
+        <w:r>
+          <w:rPr>
+            <w:color w:val="7F7F7F" w:themeColor="background1" w:themeShade="7F"/>
+            <w:spacing w:val="60"/>
+            <w:sz w:val="16"/>
+          </w:rPr>
+          <w:t>Page</w:t>
+        </w:r>
+      </w:p>
+    </w:sdtContent>
+  </w:sdt>
+  <w:p>
+    <w:pPr>
+      <w:pStyle w:val="Footer"/>
+      <w:rPr>
+        <w:sz w:val="16"/>
+      </w:rPr>
+    </w:pPr>
+  </w:p>
+</w:ftr>
+</file>
+
+<file path=word/footer2.xml><?xml version="1.0" encoding="utf-8"?>
 <w:ftr xmlns:wpc="http://schemas.microsoft.com/office/word/2010/wordprocessingCanvas" xmlns:cx="http://schemas.microsoft.com/office/drawing/2014/chartex" xmlns:cx1="http://schemas.microsoft.com/office/drawing/2015/9/8/chartex" xmlns:cx2="http://schemas.microsoft.com/office/drawing/2015/10/21/chartex" xmlns:cx3="http://schemas.microsoft.com/office/drawing/2016/5/9/chartex" xmlns:cx4="http://schemas.microsoft.com/office/drawing/2016/5/10/chartex" xmlns:cx5="http://schemas.microsoft.com/office/drawing/2016/5/11/chartex" xmlns:cx6="http://schemas.microsoft.com/office/drawing/2016/5/12/chartex" xmlns:cx7="http://schemas.microsoft.com/office/drawing/2016/5/13/chartex" xmlns:cx8="http://schemas.microsoft.com/office/drawing/2016/5/14/chartex" xmlns:mc="http://schemas.openxmlformats.org/markup-compatibility/2006" xmlns:aink="http://schemas.microsoft.com/office/drawing/2016/ink" xmlns:am3d="http://schemas.microsoft.com/office/drawing/2017/model3d" xmlns:o="urn:schemas-microsoft-com:office:office" xmlns:oel="http://schemas.microsoft.com/office/2019/extlst" xmlns:r="http://schemas.openxmlformats.org/officeDocument/2006/relationships" xmlns:m="http://schemas.openxmlformats.org/officeDocument/2006/math" xmlns:v="urn:schemas-microsoft-com:vml" xmlns:wp14="http://schemas.microsoft.com/office/word/2010/wordprocessingDrawing" xmlns:wp="http://schemas.openxmlformats.org/drawingml/2006/wordprocessingDrawing" xmlns:w10="urn:schemas-microsoft-com:office:word" xmlns:w="http://schemas.openxmlformats.org/wordprocessingml/2006/main" xmlns:w14="http://schemas.microsoft.com/office/word/2010/wordml" xmlns:w15="http://schemas.microsoft.com/office/word/2012/wordml" xmlns:w16cex="http://schemas.microsoft.com/office/word/2018/wordml/cex" xmlns:w16cid="http://schemas.microsoft.com/office/word/2016/wordml/cid" xmlns:w16="http://schemas.microsoft.com/office/word/2018/wordml" xmlns:w16sdtdh="http://schemas.microsoft.com/office/word/2020/wordml/sdtdatahash" xmlns:w16se="http://schemas.microsoft.com/office/word/2015/wordml/symex" xmlns:wpg="http://schemas.microsoft.com/office/word/2010/wordprocessingGroup" xmlns:wpi="http://schemas.microsoft.com/office/word/2010/wordprocessingInk" xmlns:wne="http://schemas.microsoft.com/office/word/2006/wordml" xmlns:wps="http://schemas.microsoft.com/office/word/2010/wordprocessingShape" mc:Ignorable="w14 w15 w16se w16cid w16 w16cex w16sdtdh wp14">
   <w:sdt>
     <w:sdtPr>
@@ -4184,6 +4629,155 @@
       </w:rPr>
     </w:lvl>
   </w:abstractNum>
+  <w:abstractNum w:abstractNumId="5" w15:restartNumberingAfterBreak="0">
+    <w:nsid w:val="7EF01D68"/>
+    <w:multiLevelType w:val="multilevel"/>
+    <w:tmpl w:val="8E6EACB4"/>
+    <w:lvl w:ilvl="0">
+      <w:start w:val="1"/>
+      <w:numFmt w:val="bullet"/>
+      <w:lvlText w:val=""/>
+      <w:lvlJc w:val="left"/>
+      <w:pPr>
+        <w:tabs>
+          <w:tab w:val="num" w:pos="720"/>
+        </w:tabs>
+        <w:ind w:left="720" w:hanging="360"/>
+      </w:pPr>
+      <w:rPr>
+        <w:rFonts w:ascii="Symbol" w:hAnsi="Symbol" w:hint="default"/>
+        <w:sz w:val="20"/>
+      </w:rPr>
+    </w:lvl>
+    <w:lvl w:ilvl="1" w:tentative="1">
+      <w:start w:val="1"/>
+      <w:numFmt w:val="bullet"/>
+      <w:lvlText w:val="o"/>
+      <w:lvlJc w:val="left"/>
+      <w:pPr>
+        <w:tabs>
+          <w:tab w:val="num" w:pos="1440"/>
+        </w:tabs>
+        <w:ind w:left="1440" w:hanging="360"/>
+      </w:pPr>
+      <w:rPr>
+        <w:rFonts w:ascii="Courier New" w:hAnsi="Courier New" w:hint="default"/>
+        <w:sz w:val="20"/>
+      </w:rPr>
+    </w:lvl>
+    <w:lvl w:ilvl="2" w:tentative="1">
+      <w:start w:val="1"/>
+      <w:numFmt w:val="bullet"/>
+      <w:lvlText w:val=""/>
+      <w:lvlJc w:val="left"/>
+      <w:pPr>
+        <w:tabs>
+          <w:tab w:val="num" w:pos="2160"/>
+        </w:tabs>
+        <w:ind w:left="2160" w:hanging="360"/>
+      </w:pPr>
+      <w:rPr>
+        <w:rFonts w:ascii="Wingdings" w:hAnsi="Wingdings" w:hint="default"/>
+        <w:sz w:val="20"/>
+      </w:rPr>
+    </w:lvl>
+    <w:lvl w:ilvl="3" w:tentative="1">
+      <w:start w:val="1"/>
+      <w:numFmt w:val="bullet"/>
+      <w:lvlText w:val=""/>
+      <w:lvlJc w:val="left"/>
+      <w:pPr>
+        <w:tabs>
+          <w:tab w:val="num" w:pos="2880"/>
+        </w:tabs>
+        <w:ind w:left="2880" w:hanging="360"/>
+      </w:pPr>
+      <w:rPr>
+        <w:rFonts w:ascii="Wingdings" w:hAnsi="Wingdings" w:hint="default"/>
+        <w:sz w:val="20"/>
+      </w:rPr>
+    </w:lvl>
+    <w:lvl w:ilvl="4" w:tentative="1">
+      <w:start w:val="1"/>
+      <w:numFmt w:val="bullet"/>
+      <w:lvlText w:val=""/>
+      <w:lvlJc w:val="left"/>
+      <w:pPr>
+        <w:tabs>
+          <w:tab w:val="num" w:pos="3600"/>
+        </w:tabs>
+        <w:ind w:left="3600" w:hanging="360"/>
+      </w:pPr>
+      <w:rPr>
+        <w:rFonts w:ascii="Wingdings" w:hAnsi="Wingdings" w:hint="default"/>
+        <w:sz w:val="20"/>
+      </w:rPr>
+    </w:lvl>
+    <w:lvl w:ilvl="5" w:tentative="1">
+      <w:start w:val="1"/>
+      <w:numFmt w:val="bullet"/>
+      <w:lvlText w:val=""/>
+      <w:lvlJc w:val="left"/>
+      <w:pPr>
+        <w:tabs>
+          <w:tab w:val="num" w:pos="4320"/>
+        </w:tabs>
+        <w:ind w:left="4320" w:hanging="360"/>
+      </w:pPr>
+      <w:rPr>
+        <w:rFonts w:ascii="Wingdings" w:hAnsi="Wingdings" w:hint="default"/>
+        <w:sz w:val="20"/>
+      </w:rPr>
+    </w:lvl>
+    <w:lvl w:ilvl="6" w:tentative="1">
+      <w:start w:val="1"/>
+      <w:numFmt w:val="bullet"/>
+      <w:lvlText w:val=""/>
+      <w:lvlJc w:val="left"/>
+      <w:pPr>
+        <w:tabs>
+          <w:tab w:val="num" w:pos="5040"/>
+        </w:tabs>
+        <w:ind w:left="5040" w:hanging="360"/>
+      </w:pPr>
+      <w:rPr>
+        <w:rFonts w:ascii="Wingdings" w:hAnsi="Wingdings" w:hint="default"/>
+        <w:sz w:val="20"/>
+      </w:rPr>
+    </w:lvl>
+    <w:lvl w:ilvl="7" w:tentative="1">
+      <w:start w:val="1"/>
+      <w:numFmt w:val="bullet"/>
+      <w:lvlText w:val=""/>
+      <w:lvlJc w:val="left"/>
+      <w:pPr>
+        <w:tabs>
+          <w:tab w:val="num" w:pos="5760"/>
+        </w:tabs>
+        <w:ind w:left="5760" w:hanging="360"/>
+      </w:pPr>
+      <w:rPr>
+        <w:rFonts w:ascii="Wingdings" w:hAnsi="Wingdings" w:hint="default"/>
+        <w:sz w:val="20"/>
+      </w:rPr>
+    </w:lvl>
+    <w:lvl w:ilvl="8" w:tentative="1">
+      <w:start w:val="1"/>
+      <w:numFmt w:val="bullet"/>
+      <w:lvlText w:val=""/>
+      <w:lvlJc w:val="left"/>
+      <w:pPr>
+        <w:tabs>
+          <w:tab w:val="num" w:pos="6480"/>
+        </w:tabs>
+        <w:ind w:left="6480" w:hanging="360"/>
+      </w:pPr>
+      <w:rPr>
+        <w:rFonts w:ascii="Wingdings" w:hAnsi="Wingdings" w:hint="default"/>
+        <w:sz w:val="20"/>
+      </w:rPr>
+    </w:lvl>
+  </w:abstractNum>
   <w:num w:numId="1" w16cid:durableId="1602572041">
     <w:abstractNumId w:val="2"/>
   </w:num>
@@ -4198,6 +4792,9 @@
   </w:num>
   <w:num w:numId="5" w16cid:durableId="1509246561">
     <w:abstractNumId w:val="0"/>
+  </w:num>
+  <w:num w:numId="6" w16cid:durableId="1770006500">
+    <w:abstractNumId w:val="5"/>
   </w:num>
 </w:numbering>
 </file>
@@ -4747,6 +5344,27 @@
       <w:contextualSpacing/>
     </w:pPr>
   </w:style>
+  <w:style w:type="character" w:styleId="Hyperlink">
+    <w:name w:val="Hyperlink"/>
+    <w:basedOn w:val="DefaultParagraphFont"/>
+    <w:uiPriority w:val="99"/>
+    <w:semiHidden/>
+    <w:unhideWhenUsed/>
+    <w:rsid w:val="00E57B87"/>
+    <w:rPr>
+      <w:color w:val="0000FF"/>
+      <w:u w:val="single"/>
+    </w:rPr>
+  </w:style>
+  <w:style w:type="paragraph" w:styleId="NoSpacing">
+    <w:name w:val="No Spacing"/>
+    <w:uiPriority w:val="1"/>
+    <w:qFormat/>
+    <w:rsid w:val="00EE14DC"/>
+    <w:pPr>
+      <w:spacing w:after="0" w:line="240" w:lineRule="auto"/>
+    </w:pPr>
+  </w:style>
 </w:styles>
 </file>
 
@@ -4821,7 +5439,7 @@
     <w:charset w:val="00"/>
     <w:family w:val="swiss"/>
     <w:pitch w:val="variable"/>
-    <w:sig w:usb0="E4002EFF" w:usb1="C000247B" w:usb2="00000009" w:usb3="00000000" w:csb0="000001FF" w:csb1="00000000"/>
+    <w:sig w:usb0="E4002EFF" w:usb1="C200247B" w:usb2="00000009" w:usb3="00000000" w:csb0="000001FF" w:csb1="00000000"/>
   </w:font>
   <w:font w:name="Arial">
     <w:panose1 w:val="020B0604020202020204"/>
@@ -4830,19 +5448,19 @@
     <w:pitch w:val="variable"/>
     <w:sig w:usb0="E0002EFF" w:usb1="C000785B" w:usb2="00000009" w:usb3="00000000" w:csb0="000001FF" w:csb1="00000000"/>
   </w:font>
+  <w:font w:name="Calibri Light">
+    <w:panose1 w:val="020F0302020204030204"/>
+    <w:charset w:val="00"/>
+    <w:family w:val="swiss"/>
+    <w:pitch w:val="variable"/>
+    <w:sig w:usb0="E4002EFF" w:usb1="C200247B" w:usb2="00000009" w:usb3="00000000" w:csb0="000001FF" w:csb1="00000000"/>
+  </w:font>
   <w:font w:name="Arial Nova">
     <w:altName w:val="Arial"/>
     <w:charset w:val="00"/>
     <w:family w:val="swiss"/>
     <w:pitch w:val="variable"/>
-    <w:sig w:usb0="2000028F" w:usb1="00000002" w:usb2="00000000" w:usb3="00000000" w:csb0="0000019F" w:csb1="00000000"/>
-  </w:font>
-  <w:font w:name="Calibri Light">
-    <w:panose1 w:val="020F0302020204030204"/>
-    <w:charset w:val="00"/>
-    <w:family w:val="swiss"/>
-    <w:pitch w:val="variable"/>
-    <w:sig w:usb0="E4002EFF" w:usb1="C000247B" w:usb2="00000009" w:usb3="00000000" w:csb0="000001FF" w:csb1="00000000"/>
+    <w:sig w:usb0="0000028F" w:usb1="00000002" w:usb2="00000000" w:usb3="00000000" w:csb0="0000019F" w:csb1="00000000"/>
   </w:font>
 </w:fonts>
 </file>
@@ -4864,12 +5482,20 @@
   <w:rsids>
     <w:rsidRoot w:val="005E7DAC"/>
     <w:rsid w:val="000B620E"/>
+    <w:rsid w:val="000D22FA"/>
     <w:rsid w:val="00106E22"/>
+    <w:rsid w:val="0013260C"/>
+    <w:rsid w:val="00206538"/>
+    <w:rsid w:val="00245571"/>
     <w:rsid w:val="003E6AC2"/>
     <w:rsid w:val="00500EA2"/>
     <w:rsid w:val="005E7DAC"/>
     <w:rsid w:val="006E0C89"/>
+    <w:rsid w:val="006F151A"/>
+    <w:rsid w:val="00837F0C"/>
+    <w:rsid w:val="00961632"/>
     <w:rsid w:val="00962035"/>
+    <w:rsid w:val="00A81A64"/>
     <w:rsid w:val="00B76117"/>
     <w:rsid w:val="00BB695C"/>
     <w:rsid w:val="00CB0FA0"/>
@@ -5327,7 +5953,7 @@
     <w:basedOn w:val="DefaultParagraphFont"/>
     <w:uiPriority w:val="99"/>
     <w:semiHidden/>
-    <w:rsid w:val="00500EA2"/>
+    <w:rsid w:val="000D22FA"/>
     <w:rPr>
       <w:color w:val="808080"/>
     </w:rPr>

</xml_diff>